<commit_message>
h2 changes + R
</commit_message>
<xml_diff>
--- a/cp_1/rzhevskii_fb-03_borschevskii_fb-03/protocol.docx
+++ b/cp_1/rzhevskii_fb-03_borschevskii_fb-03/protocol.docx
@@ -104,13 +104,23 @@
           <w:szCs w:val="24"/>
         </w:rPr>
       </w:pPr>
-      <w:r>
-        <w:rPr>
-          <w:rFonts w:ascii="Times New Roman" w:hAnsi="Times New Roman" w:cs="Times New Roman"/>
-          <w:sz w:val="24"/>
-          <w:szCs w:val="24"/>
-        </w:rPr>
-        <w:t>Ржевський Андрій(ФБ-03)</w:t>
+      <w:proofErr w:type="spellStart"/>
+      <w:r>
+        <w:rPr>
+          <w:rFonts w:ascii="Times New Roman" w:hAnsi="Times New Roman" w:cs="Times New Roman"/>
+          <w:sz w:val="24"/>
+          <w:szCs w:val="24"/>
+        </w:rPr>
+        <w:t>Ржевський</w:t>
+      </w:r>
+      <w:proofErr w:type="spellEnd"/>
+      <w:r>
+        <w:rPr>
+          <w:rFonts w:ascii="Times New Roman" w:hAnsi="Times New Roman" w:cs="Times New Roman"/>
+          <w:sz w:val="24"/>
+          <w:szCs w:val="24"/>
+        </w:rPr>
+        <w:t xml:space="preserve"> Андрій(ФБ-03)</w:t>
       </w:r>
     </w:p>
     <w:p>
@@ -196,7 +206,25 @@
           <w:sz w:val="24"/>
           <w:szCs w:val="24"/>
         </w:rPr>
-        <w:t>1. Написати програми для підрахунку частот букв і частот біграм в тексті, а також підрахунку H</w:t>
+        <w:t xml:space="preserve">1. Написати програми для підрахунку частот букв і частот </w:t>
+      </w:r>
+      <w:proofErr w:type="spellStart"/>
+      <w:r>
+        <w:rPr>
+          <w:rFonts w:ascii="Times New Roman" w:hAnsi="Times New Roman" w:cs="Times New Roman"/>
+          <w:sz w:val="24"/>
+          <w:szCs w:val="24"/>
+        </w:rPr>
+        <w:t>біграм</w:t>
+      </w:r>
+      <w:proofErr w:type="spellEnd"/>
+      <w:r>
+        <w:rPr>
+          <w:rFonts w:ascii="Times New Roman" w:hAnsi="Times New Roman" w:cs="Times New Roman"/>
+          <w:sz w:val="24"/>
+          <w:szCs w:val="24"/>
+        </w:rPr>
+        <w:t xml:space="preserve"> в тексті, а також підрахунку H</w:t>
       </w:r>
       <w:r>
         <w:rPr>
@@ -260,7 +288,25 @@
           <w:sz w:val="24"/>
           <w:szCs w:val="24"/>
         </w:rPr>
-        <w:t xml:space="preserve"> за безпосереднім означенням. Підрахувати частоти букв та біграм, а також значення H1</w:t>
+        <w:t xml:space="preserve"> за безпосереднім означенням. Підрахувати частоти букв та </w:t>
+      </w:r>
+      <w:proofErr w:type="spellStart"/>
+      <w:r>
+        <w:rPr>
+          <w:rFonts w:ascii="Times New Roman" w:hAnsi="Times New Roman" w:cs="Times New Roman"/>
+          <w:sz w:val="24"/>
+          <w:szCs w:val="24"/>
+        </w:rPr>
+        <w:t>біграм</w:t>
+      </w:r>
+      <w:proofErr w:type="spellEnd"/>
+      <w:r>
+        <w:rPr>
+          <w:rFonts w:ascii="Times New Roman" w:hAnsi="Times New Roman" w:cs="Times New Roman"/>
+          <w:sz w:val="24"/>
+          <w:szCs w:val="24"/>
+        </w:rPr>
+        <w:t>, а також значення H1</w:t>
       </w:r>
       <w:r>
         <w:rPr>
@@ -375,7 +421,25 @@
           <w:sz w:val="24"/>
           <w:szCs w:val="24"/>
         </w:rPr>
-        <w:t>2. За допомогою програми CoolPinkProgram оцінити значення H</w:t>
+        <w:t xml:space="preserve">2. За допомогою програми </w:t>
+      </w:r>
+      <w:proofErr w:type="spellStart"/>
+      <w:r>
+        <w:rPr>
+          <w:rFonts w:ascii="Times New Roman" w:hAnsi="Times New Roman" w:cs="Times New Roman"/>
+          <w:sz w:val="24"/>
+          <w:szCs w:val="24"/>
+        </w:rPr>
+        <w:t>CoolPinkProgram</w:t>
+      </w:r>
+      <w:proofErr w:type="spellEnd"/>
+      <w:r>
+        <w:rPr>
+          <w:rFonts w:ascii="Times New Roman" w:hAnsi="Times New Roman" w:cs="Times New Roman"/>
+          <w:sz w:val="24"/>
+          <w:szCs w:val="24"/>
+        </w:rPr>
+        <w:t xml:space="preserve"> оцінити значення H</w:t>
       </w:r>
       <w:r>
         <w:rPr>
@@ -494,16 +558,234 @@
           <w:sz w:val="24"/>
           <w:szCs w:val="24"/>
         </w:rPr>
-        <w:t xml:space="preserve">Початковою задачею було очищення тексту. Проблем на цьому етапу не виникло, усі не текстові символи видалили, прописні літери замінили на аналогічні стрічні, </w:t>
-      </w:r>
-      <w:r>
-        <w:rPr>
-          <w:rFonts w:ascii="Times New Roman" w:hAnsi="Times New Roman" w:cs="Times New Roman"/>
-          <w:sz w:val="24"/>
-          <w:szCs w:val="24"/>
-          <w:lang w:val="ru-RU"/>
-        </w:rPr>
-        <w:t xml:space="preserve"> послідовність пробілів і знак переносу рядків замінили на пробіл. Після очищення тексту можна приступати до наступних задач</w:t>
+        <w:t xml:space="preserve">Початковою задачею було очищення тексту. Проблем на цьому етапу не </w:t>
+      </w:r>
+      <w:proofErr w:type="spellStart"/>
+      <w:r>
+        <w:rPr>
+          <w:rFonts w:ascii="Times New Roman" w:hAnsi="Times New Roman" w:cs="Times New Roman"/>
+          <w:sz w:val="24"/>
+          <w:szCs w:val="24"/>
+        </w:rPr>
+        <w:t>виникло</w:t>
+      </w:r>
+      <w:proofErr w:type="spellEnd"/>
+      <w:r>
+        <w:rPr>
+          <w:rFonts w:ascii="Times New Roman" w:hAnsi="Times New Roman" w:cs="Times New Roman"/>
+          <w:sz w:val="24"/>
+          <w:szCs w:val="24"/>
+        </w:rPr>
+        <w:t xml:space="preserve">, усі не текстові символи видалили, прописні літери замінили на аналогічні стрічні, </w:t>
+      </w:r>
+      <w:r>
+        <w:rPr>
+          <w:rFonts w:ascii="Times New Roman" w:hAnsi="Times New Roman" w:cs="Times New Roman"/>
+          <w:sz w:val="24"/>
+          <w:szCs w:val="24"/>
+          <w:lang w:val="ru-RU"/>
+        </w:rPr>
+        <w:t xml:space="preserve"> </w:t>
+      </w:r>
+      <w:proofErr w:type="spellStart"/>
+      <w:r>
+        <w:rPr>
+          <w:rFonts w:ascii="Times New Roman" w:hAnsi="Times New Roman" w:cs="Times New Roman"/>
+          <w:sz w:val="24"/>
+          <w:szCs w:val="24"/>
+          <w:lang w:val="ru-RU"/>
+        </w:rPr>
+        <w:t>послідовність</w:t>
+      </w:r>
+      <w:proofErr w:type="spellEnd"/>
+      <w:r>
+        <w:rPr>
+          <w:rFonts w:ascii="Times New Roman" w:hAnsi="Times New Roman" w:cs="Times New Roman"/>
+          <w:sz w:val="24"/>
+          <w:szCs w:val="24"/>
+          <w:lang w:val="ru-RU"/>
+        </w:rPr>
+        <w:t xml:space="preserve"> </w:t>
+      </w:r>
+      <w:proofErr w:type="spellStart"/>
+      <w:r>
+        <w:rPr>
+          <w:rFonts w:ascii="Times New Roman" w:hAnsi="Times New Roman" w:cs="Times New Roman"/>
+          <w:sz w:val="24"/>
+          <w:szCs w:val="24"/>
+          <w:lang w:val="ru-RU"/>
+        </w:rPr>
+        <w:t>пробілів</w:t>
+      </w:r>
+      <w:proofErr w:type="spellEnd"/>
+      <w:r>
+        <w:rPr>
+          <w:rFonts w:ascii="Times New Roman" w:hAnsi="Times New Roman" w:cs="Times New Roman"/>
+          <w:sz w:val="24"/>
+          <w:szCs w:val="24"/>
+          <w:lang w:val="ru-RU"/>
+        </w:rPr>
+        <w:t xml:space="preserve"> і знак переносу </w:t>
+      </w:r>
+      <w:proofErr w:type="spellStart"/>
+      <w:r>
+        <w:rPr>
+          <w:rFonts w:ascii="Times New Roman" w:hAnsi="Times New Roman" w:cs="Times New Roman"/>
+          <w:sz w:val="24"/>
+          <w:szCs w:val="24"/>
+          <w:lang w:val="ru-RU"/>
+        </w:rPr>
+        <w:t>рядків</w:t>
+      </w:r>
+      <w:proofErr w:type="spellEnd"/>
+      <w:r>
+        <w:rPr>
+          <w:rFonts w:ascii="Times New Roman" w:hAnsi="Times New Roman" w:cs="Times New Roman"/>
+          <w:sz w:val="24"/>
+          <w:szCs w:val="24"/>
+          <w:lang w:val="ru-RU"/>
+        </w:rPr>
+        <w:t xml:space="preserve"> </w:t>
+      </w:r>
+      <w:proofErr w:type="spellStart"/>
+      <w:r>
+        <w:rPr>
+          <w:rFonts w:ascii="Times New Roman" w:hAnsi="Times New Roman" w:cs="Times New Roman"/>
+          <w:sz w:val="24"/>
+          <w:szCs w:val="24"/>
+          <w:lang w:val="ru-RU"/>
+        </w:rPr>
+        <w:t>замінили</w:t>
+      </w:r>
+      <w:proofErr w:type="spellEnd"/>
+      <w:r>
+        <w:rPr>
+          <w:rFonts w:ascii="Times New Roman" w:hAnsi="Times New Roman" w:cs="Times New Roman"/>
+          <w:sz w:val="24"/>
+          <w:szCs w:val="24"/>
+          <w:lang w:val="ru-RU"/>
+        </w:rPr>
+        <w:t xml:space="preserve"> на </w:t>
+      </w:r>
+      <w:proofErr w:type="spellStart"/>
+      <w:r>
+        <w:rPr>
+          <w:rFonts w:ascii="Times New Roman" w:hAnsi="Times New Roman" w:cs="Times New Roman"/>
+          <w:sz w:val="24"/>
+          <w:szCs w:val="24"/>
+          <w:lang w:val="ru-RU"/>
+        </w:rPr>
+        <w:t>пробіл</w:t>
+      </w:r>
+      <w:proofErr w:type="spellEnd"/>
+      <w:r>
+        <w:rPr>
+          <w:rFonts w:ascii="Times New Roman" w:hAnsi="Times New Roman" w:cs="Times New Roman"/>
+          <w:sz w:val="24"/>
+          <w:szCs w:val="24"/>
+          <w:lang w:val="ru-RU"/>
+        </w:rPr>
+        <w:t xml:space="preserve">. </w:t>
+      </w:r>
+      <w:proofErr w:type="spellStart"/>
+      <w:r>
+        <w:rPr>
+          <w:rFonts w:ascii="Times New Roman" w:hAnsi="Times New Roman" w:cs="Times New Roman"/>
+          <w:sz w:val="24"/>
+          <w:szCs w:val="24"/>
+          <w:lang w:val="ru-RU"/>
+        </w:rPr>
+        <w:t>Після</w:t>
+      </w:r>
+      <w:proofErr w:type="spellEnd"/>
+      <w:r>
+        <w:rPr>
+          <w:rFonts w:ascii="Times New Roman" w:hAnsi="Times New Roman" w:cs="Times New Roman"/>
+          <w:sz w:val="24"/>
+          <w:szCs w:val="24"/>
+          <w:lang w:val="ru-RU"/>
+        </w:rPr>
+        <w:t xml:space="preserve"> </w:t>
+      </w:r>
+      <w:proofErr w:type="spellStart"/>
+      <w:r>
+        <w:rPr>
+          <w:rFonts w:ascii="Times New Roman" w:hAnsi="Times New Roman" w:cs="Times New Roman"/>
+          <w:sz w:val="24"/>
+          <w:szCs w:val="24"/>
+          <w:lang w:val="ru-RU"/>
+        </w:rPr>
+        <w:t>очищення</w:t>
+      </w:r>
+      <w:proofErr w:type="spellEnd"/>
+      <w:r>
+        <w:rPr>
+          <w:rFonts w:ascii="Times New Roman" w:hAnsi="Times New Roman" w:cs="Times New Roman"/>
+          <w:sz w:val="24"/>
+          <w:szCs w:val="24"/>
+          <w:lang w:val="ru-RU"/>
+        </w:rPr>
+        <w:t xml:space="preserve"> тексту </w:t>
+      </w:r>
+      <w:proofErr w:type="spellStart"/>
+      <w:r>
+        <w:rPr>
+          <w:rFonts w:ascii="Times New Roman" w:hAnsi="Times New Roman" w:cs="Times New Roman"/>
+          <w:sz w:val="24"/>
+          <w:szCs w:val="24"/>
+          <w:lang w:val="ru-RU"/>
+        </w:rPr>
+        <w:t>можна</w:t>
+      </w:r>
+      <w:proofErr w:type="spellEnd"/>
+      <w:r>
+        <w:rPr>
+          <w:rFonts w:ascii="Times New Roman" w:hAnsi="Times New Roman" w:cs="Times New Roman"/>
+          <w:sz w:val="24"/>
+          <w:szCs w:val="24"/>
+          <w:lang w:val="ru-RU"/>
+        </w:rPr>
+        <w:t xml:space="preserve"> </w:t>
+      </w:r>
+      <w:proofErr w:type="spellStart"/>
+      <w:r>
+        <w:rPr>
+          <w:rFonts w:ascii="Times New Roman" w:hAnsi="Times New Roman" w:cs="Times New Roman"/>
+          <w:sz w:val="24"/>
+          <w:szCs w:val="24"/>
+          <w:lang w:val="ru-RU"/>
+        </w:rPr>
+        <w:t>приступати</w:t>
+      </w:r>
+      <w:proofErr w:type="spellEnd"/>
+      <w:r>
+        <w:rPr>
+          <w:rFonts w:ascii="Times New Roman" w:hAnsi="Times New Roman" w:cs="Times New Roman"/>
+          <w:sz w:val="24"/>
+          <w:szCs w:val="24"/>
+          <w:lang w:val="ru-RU"/>
+        </w:rPr>
+        <w:t xml:space="preserve"> до </w:t>
+      </w:r>
+      <w:proofErr w:type="spellStart"/>
+      <w:r>
+        <w:rPr>
+          <w:rFonts w:ascii="Times New Roman" w:hAnsi="Times New Roman" w:cs="Times New Roman"/>
+          <w:sz w:val="24"/>
+          <w:szCs w:val="24"/>
+          <w:lang w:val="ru-RU"/>
+        </w:rPr>
+        <w:t>наступних</w:t>
+      </w:r>
+      <w:proofErr w:type="spellEnd"/>
+      <w:r>
+        <w:rPr>
+          <w:rFonts w:ascii="Times New Roman" w:hAnsi="Times New Roman" w:cs="Times New Roman"/>
+          <w:sz w:val="24"/>
+          <w:szCs w:val="24"/>
+          <w:lang w:val="ru-RU"/>
+        </w:rPr>
+        <w:t xml:space="preserve"> задач</w:t>
       </w:r>
     </w:p>
     <w:p>
@@ -524,7 +806,27 @@
           <w:szCs w:val="24"/>
           <w:lang w:val="ru-RU"/>
         </w:rPr>
-        <w:t xml:space="preserve">Поточною задачею є обчислення </w:t>
+        <w:t xml:space="preserve">Поточною задачею є </w:t>
+      </w:r>
+      <w:proofErr w:type="spellStart"/>
+      <w:r>
+        <w:rPr>
+          <w:rFonts w:ascii="Times New Roman" w:hAnsi="Times New Roman" w:cs="Times New Roman"/>
+          <w:sz w:val="24"/>
+          <w:szCs w:val="24"/>
+          <w:lang w:val="ru-RU"/>
+        </w:rPr>
+        <w:t>обчислення</w:t>
+      </w:r>
+      <w:proofErr w:type="spellEnd"/>
+      <w:r>
+        <w:rPr>
+          <w:rFonts w:ascii="Times New Roman" w:hAnsi="Times New Roman" w:cs="Times New Roman"/>
+          <w:sz w:val="24"/>
+          <w:szCs w:val="24"/>
+          <w:lang w:val="ru-RU"/>
+        </w:rPr>
+        <w:t xml:space="preserve"> </w:t>
       </w:r>
       <w:r>
         <w:rPr>
@@ -556,57 +858,282 @@
           <w:sz w:val="24"/>
           <w:szCs w:val="24"/>
         </w:rPr>
+        <w:t xml:space="preserve"> кількість випадків появи літери </w:t>
+      </w:r>
+      <w:r>
+        <w:rPr>
+          <w:rFonts w:ascii="Times New Roman" w:hAnsi="Times New Roman" w:cs="Times New Roman"/>
+          <w:sz w:val="24"/>
+          <w:szCs w:val="24"/>
+        </w:rPr>
+        <w:t xml:space="preserve">, а потім </w:t>
+      </w:r>
+      <w:r>
+        <w:rPr>
+          <w:rFonts w:ascii="Times New Roman" w:hAnsi="Times New Roman" w:cs="Times New Roman"/>
+          <w:sz w:val="24"/>
+          <w:szCs w:val="24"/>
+        </w:rPr>
+        <w:t>загальна кількість символів</w:t>
+      </w:r>
+      <w:r>
+        <w:rPr>
+          <w:rFonts w:ascii="Times New Roman" w:hAnsi="Times New Roman" w:cs="Times New Roman"/>
+          <w:sz w:val="24"/>
+          <w:szCs w:val="24"/>
+        </w:rPr>
+        <w:t xml:space="preserve">. </w:t>
+      </w:r>
+      <w:r>
+        <w:rPr>
+          <w:rFonts w:ascii="Times New Roman" w:hAnsi="Times New Roman" w:cs="Times New Roman"/>
+          <w:sz w:val="24"/>
+          <w:szCs w:val="24"/>
+          <w:lang w:val="ru-RU"/>
+        </w:rPr>
+        <w:t xml:space="preserve">Частотою </w:t>
+      </w:r>
+      <w:proofErr w:type="spellStart"/>
+      <w:r>
+        <w:rPr>
+          <w:rFonts w:ascii="Times New Roman" w:hAnsi="Times New Roman" w:cs="Times New Roman"/>
+          <w:sz w:val="24"/>
+          <w:szCs w:val="24"/>
+          <w:lang w:val="ru-RU"/>
+        </w:rPr>
+        <w:t>появи</w:t>
+      </w:r>
+      <w:proofErr w:type="spellEnd"/>
+      <w:r>
+        <w:rPr>
+          <w:rFonts w:ascii="Times New Roman" w:hAnsi="Times New Roman" w:cs="Times New Roman"/>
+          <w:sz w:val="24"/>
+          <w:szCs w:val="24"/>
+          <w:lang w:val="ru-RU"/>
+        </w:rPr>
         <w:t xml:space="preserve"> </w:t>
       </w:r>
-      <w:r>
-        <w:rPr>
-          <w:rFonts w:ascii="Times New Roman" w:hAnsi="Times New Roman" w:cs="Times New Roman"/>
-          <w:sz w:val="24"/>
-          <w:szCs w:val="24"/>
-        </w:rPr>
-        <w:t>кількість випадків появи літери</w:t>
-      </w:r>
-      <w:r>
-        <w:rPr>
-          <w:rFonts w:ascii="Times New Roman" w:hAnsi="Times New Roman" w:cs="Times New Roman"/>
-          <w:sz w:val="24"/>
-          <w:szCs w:val="24"/>
+      <w:proofErr w:type="spellStart"/>
+      <w:r>
+        <w:rPr>
+          <w:rFonts w:ascii="Times New Roman" w:hAnsi="Times New Roman" w:cs="Times New Roman"/>
+          <w:sz w:val="24"/>
+          <w:szCs w:val="24"/>
+          <w:lang w:val="ru-RU"/>
+        </w:rPr>
+        <w:t>літери</w:t>
+      </w:r>
+      <w:proofErr w:type="spellEnd"/>
+      <w:r>
+        <w:rPr>
+          <w:rFonts w:ascii="Times New Roman" w:hAnsi="Times New Roman" w:cs="Times New Roman"/>
+          <w:sz w:val="24"/>
+          <w:szCs w:val="24"/>
+          <w:lang w:val="ru-RU"/>
+        </w:rPr>
+        <w:t xml:space="preserve"> є </w:t>
+      </w:r>
+      <w:proofErr w:type="spellStart"/>
+      <w:r>
+        <w:rPr>
+          <w:rFonts w:ascii="Times New Roman" w:hAnsi="Times New Roman" w:cs="Times New Roman"/>
+          <w:sz w:val="24"/>
+          <w:szCs w:val="24"/>
+          <w:lang w:val="ru-RU"/>
+        </w:rPr>
+        <w:t>відношення</w:t>
+      </w:r>
+      <w:proofErr w:type="spellEnd"/>
+      <w:r>
+        <w:rPr>
+          <w:rFonts w:ascii="Times New Roman" w:hAnsi="Times New Roman" w:cs="Times New Roman"/>
+          <w:sz w:val="24"/>
+          <w:szCs w:val="24"/>
+          <w:lang w:val="ru-RU"/>
         </w:rPr>
         <w:t xml:space="preserve"> </w:t>
       </w:r>
-      <w:r>
-        <w:rPr>
-          <w:rFonts w:ascii="Times New Roman" w:hAnsi="Times New Roman" w:cs="Times New Roman"/>
-          <w:sz w:val="24"/>
-          <w:szCs w:val="24"/>
-        </w:rPr>
-        <w:t xml:space="preserve">, а потім </w:t>
-      </w:r>
-      <w:r>
-        <w:rPr>
-          <w:rFonts w:ascii="Times New Roman" w:hAnsi="Times New Roman" w:cs="Times New Roman"/>
-          <w:sz w:val="24"/>
-          <w:szCs w:val="24"/>
-        </w:rPr>
-        <w:t>загальна кількість символів</w:t>
-      </w:r>
-      <w:r>
-        <w:rPr>
-          <w:rFonts w:ascii="Times New Roman" w:hAnsi="Times New Roman" w:cs="Times New Roman"/>
-          <w:sz w:val="24"/>
-          <w:szCs w:val="24"/>
+      <w:proofErr w:type="spellStart"/>
+      <w:r>
+        <w:rPr>
+          <w:rFonts w:ascii="Times New Roman" w:hAnsi="Times New Roman" w:cs="Times New Roman"/>
+          <w:sz w:val="24"/>
+          <w:szCs w:val="24"/>
+          <w:lang w:val="ru-RU"/>
+        </w:rPr>
+        <w:t>кількості</w:t>
+      </w:r>
+      <w:proofErr w:type="spellEnd"/>
+      <w:r>
+        <w:rPr>
+          <w:rFonts w:ascii="Times New Roman" w:hAnsi="Times New Roman" w:cs="Times New Roman"/>
+          <w:sz w:val="24"/>
+          <w:szCs w:val="24"/>
+          <w:lang w:val="ru-RU"/>
+        </w:rPr>
+        <w:t xml:space="preserve"> </w:t>
+      </w:r>
+      <w:proofErr w:type="spellStart"/>
+      <w:r>
+        <w:rPr>
+          <w:rFonts w:ascii="Times New Roman" w:hAnsi="Times New Roman" w:cs="Times New Roman"/>
+          <w:sz w:val="24"/>
+          <w:szCs w:val="24"/>
+          <w:lang w:val="ru-RU"/>
+        </w:rPr>
+        <w:t>появи</w:t>
+      </w:r>
+      <w:proofErr w:type="spellEnd"/>
+      <w:r>
+        <w:rPr>
+          <w:rFonts w:ascii="Times New Roman" w:hAnsi="Times New Roman" w:cs="Times New Roman"/>
+          <w:sz w:val="24"/>
+          <w:szCs w:val="24"/>
+          <w:lang w:val="ru-RU"/>
+        </w:rPr>
+        <w:t xml:space="preserve"> до </w:t>
+      </w:r>
+      <w:proofErr w:type="spellStart"/>
+      <w:r>
+        <w:rPr>
+          <w:rFonts w:ascii="Times New Roman" w:hAnsi="Times New Roman" w:cs="Times New Roman"/>
+          <w:sz w:val="24"/>
+          <w:szCs w:val="24"/>
+          <w:lang w:val="ru-RU"/>
+        </w:rPr>
+        <w:t>загальної</w:t>
+      </w:r>
+      <w:proofErr w:type="spellEnd"/>
+      <w:r>
+        <w:rPr>
+          <w:rFonts w:ascii="Times New Roman" w:hAnsi="Times New Roman" w:cs="Times New Roman"/>
+          <w:sz w:val="24"/>
+          <w:szCs w:val="24"/>
+          <w:lang w:val="ru-RU"/>
+        </w:rPr>
+        <w:t xml:space="preserve"> </w:t>
+      </w:r>
+      <w:proofErr w:type="spellStart"/>
+      <w:r>
+        <w:rPr>
+          <w:rFonts w:ascii="Times New Roman" w:hAnsi="Times New Roman" w:cs="Times New Roman"/>
+          <w:sz w:val="24"/>
+          <w:szCs w:val="24"/>
+          <w:lang w:val="ru-RU"/>
+        </w:rPr>
+        <w:t>кількості</w:t>
+      </w:r>
+      <w:proofErr w:type="spellEnd"/>
+      <w:r>
+        <w:rPr>
+          <w:rFonts w:ascii="Times New Roman" w:hAnsi="Times New Roman" w:cs="Times New Roman"/>
+          <w:sz w:val="24"/>
+          <w:szCs w:val="24"/>
+          <w:lang w:val="ru-RU"/>
+        </w:rPr>
+        <w:t xml:space="preserve"> </w:t>
+      </w:r>
+      <w:proofErr w:type="spellStart"/>
+      <w:r>
+        <w:rPr>
+          <w:rFonts w:ascii="Times New Roman" w:hAnsi="Times New Roman" w:cs="Times New Roman"/>
+          <w:sz w:val="24"/>
+          <w:szCs w:val="24"/>
+          <w:lang w:val="ru-RU"/>
+        </w:rPr>
+        <w:t>літер</w:t>
+      </w:r>
+      <w:proofErr w:type="spellEnd"/>
+      <w:r>
+        <w:rPr>
+          <w:rFonts w:ascii="Times New Roman" w:hAnsi="Times New Roman" w:cs="Times New Roman"/>
+          <w:sz w:val="24"/>
+          <w:szCs w:val="24"/>
+          <w:lang w:val="ru-RU"/>
         </w:rPr>
         <w:t xml:space="preserve">. </w:t>
       </w:r>
-      <w:r>
-        <w:rPr>
-          <w:rFonts w:ascii="Times New Roman" w:hAnsi="Times New Roman" w:cs="Times New Roman"/>
-          <w:sz w:val="24"/>
-          <w:szCs w:val="24"/>
-          <w:lang w:val="ru-RU"/>
-        </w:rPr>
-        <w:t xml:space="preserve">Частотою появи літери є відношення кількості появи до загальної кількості літер. Тепер можна переходити до обчислення </w:t>
-      </w:r>
+      <w:proofErr w:type="spellStart"/>
+      <w:r>
+        <w:rPr>
+          <w:rFonts w:ascii="Times New Roman" w:hAnsi="Times New Roman" w:cs="Times New Roman"/>
+          <w:sz w:val="24"/>
+          <w:szCs w:val="24"/>
+          <w:lang w:val="ru-RU"/>
+        </w:rPr>
+        <w:t>Тепер</w:t>
+      </w:r>
+      <w:proofErr w:type="spellEnd"/>
+      <w:r>
+        <w:rPr>
+          <w:rFonts w:ascii="Times New Roman" w:hAnsi="Times New Roman" w:cs="Times New Roman"/>
+          <w:sz w:val="24"/>
+          <w:szCs w:val="24"/>
+          <w:lang w:val="ru-RU"/>
+        </w:rPr>
+        <w:t xml:space="preserve"> </w:t>
+      </w:r>
+      <w:proofErr w:type="spellStart"/>
+      <w:r>
+        <w:rPr>
+          <w:rFonts w:ascii="Times New Roman" w:hAnsi="Times New Roman" w:cs="Times New Roman"/>
+          <w:sz w:val="24"/>
+          <w:szCs w:val="24"/>
+          <w:lang w:val="ru-RU"/>
+        </w:rPr>
+        <w:t>можна</w:t>
+      </w:r>
+      <w:proofErr w:type="spellEnd"/>
+      <w:r>
+        <w:rPr>
+          <w:rFonts w:ascii="Times New Roman" w:hAnsi="Times New Roman" w:cs="Times New Roman"/>
+          <w:sz w:val="24"/>
+          <w:szCs w:val="24"/>
+          <w:lang w:val="ru-RU"/>
+        </w:rPr>
+        <w:t xml:space="preserve"> </w:t>
+      </w:r>
+      <w:proofErr w:type="spellStart"/>
+      <w:r>
+        <w:rPr>
+          <w:rFonts w:ascii="Times New Roman" w:hAnsi="Times New Roman" w:cs="Times New Roman"/>
+          <w:sz w:val="24"/>
+          <w:szCs w:val="24"/>
+          <w:lang w:val="ru-RU"/>
+        </w:rPr>
+        <w:t>переходити</w:t>
+      </w:r>
+      <w:proofErr w:type="spellEnd"/>
+      <w:r>
+        <w:rPr>
+          <w:rFonts w:ascii="Times New Roman" w:hAnsi="Times New Roman" w:cs="Times New Roman"/>
+          <w:sz w:val="24"/>
+          <w:szCs w:val="24"/>
+          <w:lang w:val="ru-RU"/>
+        </w:rPr>
+        <w:t xml:space="preserve"> до </w:t>
+      </w:r>
+      <w:proofErr w:type="spellStart"/>
+      <w:r>
+        <w:rPr>
+          <w:rFonts w:ascii="Times New Roman" w:hAnsi="Times New Roman" w:cs="Times New Roman"/>
+          <w:sz w:val="24"/>
+          <w:szCs w:val="24"/>
+          <w:lang w:val="ru-RU"/>
+        </w:rPr>
+        <w:t>обчислення</w:t>
+      </w:r>
+      <w:proofErr w:type="spellEnd"/>
+      <w:r>
+        <w:rPr>
+          <w:rFonts w:ascii="Times New Roman" w:hAnsi="Times New Roman" w:cs="Times New Roman"/>
+          <w:sz w:val="24"/>
+          <w:szCs w:val="24"/>
+          <w:lang w:val="ru-RU"/>
+        </w:rPr>
+        <w:t xml:space="preserve"> </w:t>
+      </w:r>
+      <w:proofErr w:type="gramStart"/>
       <w:r>
         <w:rPr>
           <w:rFonts w:ascii="Times New Roman" w:hAnsi="Times New Roman" w:cs="Times New Roman"/>
@@ -623,7 +1150,17 @@
           <w:szCs w:val="24"/>
           <w:lang w:val="ru-RU"/>
         </w:rPr>
-        <w:t>(1).</w:t>
+        <w:t>(</w:t>
+      </w:r>
+      <w:proofErr w:type="gramEnd"/>
+      <w:r>
+        <w:rPr>
+          <w:rFonts w:ascii="Times New Roman" w:hAnsi="Times New Roman" w:cs="Times New Roman"/>
+          <w:sz w:val="24"/>
+          <w:szCs w:val="24"/>
+          <w:lang w:val="ru-RU"/>
+        </w:rPr>
+        <w:t>1).</w:t>
       </w:r>
     </w:p>
     <w:p>
@@ -1024,13 +1561,86 @@
           <w:sz w:val="24"/>
           <w:szCs w:val="24"/>
         </w:rPr>
-        <w:t xml:space="preserve">треба порахувати частоту біграм. Частота біграм – відношення кількості появ певної біграми до загальної кількості біграм у тексті. </w:t>
-      </w:r>
+        <w:t xml:space="preserve">треба порахувати частоту </w:t>
+      </w:r>
+      <w:proofErr w:type="spellStart"/>
       <w:r>
         <w:rPr>
           <w:rFonts w:ascii="Times New Roman" w:eastAsiaTheme="minorEastAsia" w:hAnsi="Times New Roman" w:cs="Times New Roman"/>
           <w:sz w:val="24"/>
           <w:szCs w:val="24"/>
+        </w:rPr>
+        <w:t>біграм</w:t>
+      </w:r>
+      <w:proofErr w:type="spellEnd"/>
+      <w:r>
+        <w:rPr>
+          <w:rFonts w:ascii="Times New Roman" w:eastAsiaTheme="minorEastAsia" w:hAnsi="Times New Roman" w:cs="Times New Roman"/>
+          <w:sz w:val="24"/>
+          <w:szCs w:val="24"/>
+        </w:rPr>
+        <w:t xml:space="preserve">. Частота </w:t>
+      </w:r>
+      <w:proofErr w:type="spellStart"/>
+      <w:r>
+        <w:rPr>
+          <w:rFonts w:ascii="Times New Roman" w:eastAsiaTheme="minorEastAsia" w:hAnsi="Times New Roman" w:cs="Times New Roman"/>
+          <w:sz w:val="24"/>
+          <w:szCs w:val="24"/>
+        </w:rPr>
+        <w:t>біграм</w:t>
+      </w:r>
+      <w:proofErr w:type="spellEnd"/>
+      <w:r>
+        <w:rPr>
+          <w:rFonts w:ascii="Times New Roman" w:eastAsiaTheme="minorEastAsia" w:hAnsi="Times New Roman" w:cs="Times New Roman"/>
+          <w:sz w:val="24"/>
+          <w:szCs w:val="24"/>
+        </w:rPr>
+        <w:t xml:space="preserve"> – відношення кількості появ певної </w:t>
+      </w:r>
+      <w:proofErr w:type="spellStart"/>
+      <w:r>
+        <w:rPr>
+          <w:rFonts w:ascii="Times New Roman" w:eastAsiaTheme="minorEastAsia" w:hAnsi="Times New Roman" w:cs="Times New Roman"/>
+          <w:sz w:val="24"/>
+          <w:szCs w:val="24"/>
+        </w:rPr>
+        <w:t>біграми</w:t>
+      </w:r>
+      <w:proofErr w:type="spellEnd"/>
+      <w:r>
+        <w:rPr>
+          <w:rFonts w:ascii="Times New Roman" w:eastAsiaTheme="minorEastAsia" w:hAnsi="Times New Roman" w:cs="Times New Roman"/>
+          <w:sz w:val="24"/>
+          <w:szCs w:val="24"/>
+        </w:rPr>
+        <w:t xml:space="preserve"> до загальної кількості </w:t>
+      </w:r>
+      <w:proofErr w:type="spellStart"/>
+      <w:r>
+        <w:rPr>
+          <w:rFonts w:ascii="Times New Roman" w:eastAsiaTheme="minorEastAsia" w:hAnsi="Times New Roman" w:cs="Times New Roman"/>
+          <w:sz w:val="24"/>
+          <w:szCs w:val="24"/>
+        </w:rPr>
+        <w:t>біграм</w:t>
+      </w:r>
+      <w:proofErr w:type="spellEnd"/>
+      <w:r>
+        <w:rPr>
+          <w:rFonts w:ascii="Times New Roman" w:eastAsiaTheme="minorEastAsia" w:hAnsi="Times New Roman" w:cs="Times New Roman"/>
+          <w:sz w:val="24"/>
+          <w:szCs w:val="24"/>
+        </w:rPr>
+        <w:t xml:space="preserve"> у тексті. </w:t>
+      </w:r>
+      <w:proofErr w:type="gramStart"/>
+      <w:r>
+        <w:rPr>
+          <w:rFonts w:ascii="Times New Roman" w:eastAsiaTheme="minorEastAsia" w:hAnsi="Times New Roman" w:cs="Times New Roman"/>
+          <w:sz w:val="24"/>
+          <w:szCs w:val="24"/>
           <w:lang w:val="en-US"/>
         </w:rPr>
         <w:t>H</w:t>
@@ -1042,7 +1652,17 @@
           <w:szCs w:val="24"/>
           <w:lang w:val="ru-RU"/>
         </w:rPr>
-        <w:t xml:space="preserve">(2) </w:t>
+        <w:t>(</w:t>
+      </w:r>
+      <w:proofErr w:type="gramEnd"/>
+      <w:r>
+        <w:rPr>
+          <w:rFonts w:ascii="Times New Roman" w:eastAsiaTheme="minorEastAsia" w:hAnsi="Times New Roman" w:cs="Times New Roman"/>
+          <w:sz w:val="24"/>
+          <w:szCs w:val="24"/>
+          <w:lang w:val="ru-RU"/>
+        </w:rPr>
+        <w:t xml:space="preserve">2) </w:t>
       </w:r>
       <w:r>
         <w:rPr>
@@ -1060,6 +1680,7 @@
         <w:jc w:val="center"/>
         <w:rPr>
           <w:rFonts w:ascii="Times New Roman" w:eastAsiaTheme="minorEastAsia" w:hAnsi="Times New Roman" w:cs="Times New Roman"/>
+          <w:i/>
           <w:sz w:val="36"/>
           <w:szCs w:val="36"/>
         </w:rPr>
@@ -1219,7 +1840,6 @@
                     <w:rFonts w:ascii="Cambria Math" w:hAnsi="Cambria Math" w:cs="Times New Roman"/>
                     <w:sz w:val="36"/>
                     <w:szCs w:val="36"/>
-                    <w:lang w:val="ru-RU"/>
                   </w:rPr>
                   <m:t>,</m:t>
                 </m:r>
@@ -1244,135 +1864,15 @@
             </m:func>
           </m:e>
         </m:nary>
-        <m:nary>
-          <m:naryPr>
-            <m:chr m:val="∑"/>
-            <m:limLoc m:val="subSup"/>
-            <m:supHide m:val="1"/>
-            <m:ctrlPr>
-              <w:rPr>
-                <w:rFonts w:ascii="Cambria Math" w:hAnsi="Cambria Math" w:cs="Times New Roman"/>
-                <w:i/>
-                <w:sz w:val="36"/>
-                <w:szCs w:val="36"/>
-              </w:rPr>
-            </m:ctrlPr>
-          </m:naryPr>
-          <m:sub>
-            <m:r>
-              <w:rPr>
-                <w:rFonts w:ascii="Cambria Math" w:hAnsi="Cambria Math" w:cs="Times New Roman"/>
-                <w:sz w:val="36"/>
-                <w:szCs w:val="36"/>
-              </w:rPr>
-              <m:t>i</m:t>
-            </m:r>
-          </m:sub>
-          <m:sup/>
-          <m:e>
-            <m:r>
-              <w:rPr>
-                <w:rFonts w:ascii="Cambria Math" w:hAnsi="Cambria Math" w:cs="Times New Roman"/>
-                <w:sz w:val="36"/>
-                <w:szCs w:val="36"/>
-              </w:rPr>
-              <m:t>p(i)</m:t>
-            </m:r>
-          </m:e>
-        </m:nary>
-        <m:func>
-          <m:funcPr>
-            <m:ctrlPr>
-              <w:rPr>
-                <w:rFonts w:ascii="Cambria Math" w:hAnsi="Cambria Math" w:cs="Times New Roman"/>
-                <w:i/>
-                <w:sz w:val="36"/>
-                <w:szCs w:val="36"/>
-              </w:rPr>
-            </m:ctrlPr>
-          </m:funcPr>
-          <m:fName>
-            <m:sSub>
-              <m:sSubPr>
-                <m:ctrlPr>
-                  <w:rPr>
-                    <w:rFonts w:ascii="Cambria Math" w:hAnsi="Cambria Math" w:cs="Times New Roman"/>
-                    <w:i/>
-                    <w:sz w:val="36"/>
-                    <w:szCs w:val="36"/>
-                  </w:rPr>
-                </m:ctrlPr>
-              </m:sSubPr>
-              <m:e>
-                <m:r>
-                  <m:rPr>
-                    <m:sty m:val="p"/>
-                  </m:rPr>
-                  <w:rPr>
-                    <w:rFonts w:ascii="Cambria Math" w:hAnsi="Cambria Math" w:cs="Times New Roman"/>
-                    <w:sz w:val="36"/>
-                    <w:szCs w:val="36"/>
-                  </w:rPr>
-                  <m:t>log</m:t>
-                </m:r>
-              </m:e>
-              <m:sub>
-                <m:r>
-                  <w:rPr>
-                    <w:rFonts w:ascii="Cambria Math" w:hAnsi="Cambria Math" w:cs="Times New Roman"/>
-                    <w:sz w:val="36"/>
-                    <w:szCs w:val="36"/>
-                  </w:rPr>
-                  <m:t>2</m:t>
-                </m:r>
-              </m:sub>
-            </m:sSub>
-          </m:fName>
-          <m:e>
-            <m:r>
-              <w:rPr>
-                <w:rFonts w:ascii="Cambria Math" w:hAnsi="Cambria Math" w:cs="Times New Roman"/>
-                <w:sz w:val="36"/>
-                <w:szCs w:val="36"/>
-                <w:lang w:val="en-US"/>
-              </w:rPr>
-              <m:t>p</m:t>
-            </m:r>
-            <m:r>
-              <w:rPr>
-                <w:rFonts w:ascii="Cambria Math" w:hAnsi="Cambria Math" w:cs="Times New Roman"/>
-                <w:sz w:val="36"/>
-                <w:szCs w:val="36"/>
-              </w:rPr>
-              <m:t>(</m:t>
-            </m:r>
-            <m:r>
-              <w:rPr>
-                <w:rFonts w:ascii="Cambria Math" w:hAnsi="Cambria Math" w:cs="Times New Roman"/>
-                <w:sz w:val="36"/>
-                <w:szCs w:val="36"/>
-                <w:lang w:val="en-US"/>
-              </w:rPr>
-              <m:t>i</m:t>
-            </m:r>
-            <m:r>
-              <w:rPr>
-                <w:rFonts w:ascii="Cambria Math" w:hAnsi="Cambria Math" w:cs="Times New Roman"/>
-                <w:sz w:val="36"/>
-                <w:szCs w:val="36"/>
-              </w:rPr>
-              <m:t>)</m:t>
-            </m:r>
-          </m:e>
-        </m:func>
       </m:oMath>
       <w:r>
         <w:rPr>
           <w:rFonts w:ascii="Times New Roman" w:eastAsiaTheme="minorEastAsia" w:hAnsi="Times New Roman" w:cs="Times New Roman"/>
+          <w:i/>
           <w:sz w:val="36"/>
           <w:szCs w:val="36"/>
         </w:rPr>
-        <w:t xml:space="preserve"> </w:t>
+        <w:t>/2</w:t>
       </w:r>
     </w:p>
     <w:p>
@@ -1412,6 +1912,7 @@
         </w:rPr>
         <w:t>(</w:t>
       </w:r>
+      <w:proofErr w:type="gramStart"/>
       <w:r>
         <w:rPr>
           <w:rFonts w:ascii="Times New Roman" w:eastAsiaTheme="minorEastAsia" w:hAnsi="Times New Roman" w:cs="Times New Roman"/>
@@ -1439,6 +1940,7 @@
         </w:rPr>
         <w:t>j</w:t>
       </w:r>
+      <w:proofErr w:type="gramEnd"/>
       <w:r>
         <w:rPr>
           <w:rFonts w:ascii="Times New Roman" w:eastAsiaTheme="minorEastAsia" w:hAnsi="Times New Roman" w:cs="Times New Roman"/>
@@ -1454,8 +1956,18 @@
           <w:sz w:val="24"/>
           <w:szCs w:val="24"/>
         </w:rPr>
-        <w:t>частота появи біграми</w:t>
-      </w:r>
+        <w:t xml:space="preserve">частота появи </w:t>
+      </w:r>
+      <w:proofErr w:type="spellStart"/>
+      <w:r>
+        <w:rPr>
+          <w:rFonts w:ascii="Times New Roman" w:eastAsiaTheme="minorEastAsia" w:hAnsi="Times New Roman" w:cs="Times New Roman"/>
+          <w:sz w:val="24"/>
+          <w:szCs w:val="24"/>
+        </w:rPr>
+        <w:t>біграми</w:t>
+      </w:r>
+      <w:proofErr w:type="spellEnd"/>
     </w:p>
     <w:p>
       <w:pPr>
@@ -1474,7 +1986,287 @@
           <w:szCs w:val="24"/>
           <w:lang w:val="ru-RU"/>
         </w:rPr>
-        <w:t xml:space="preserve">Для обчислення першої частини формули ми записуємо частоти появи усіх біграм до файлу. Якщо біграма має частоту 0, то вона не записується. </w:t>
+        <w:t xml:space="preserve">Для </w:t>
+      </w:r>
+      <w:proofErr w:type="spellStart"/>
+      <w:r>
+        <w:rPr>
+          <w:rFonts w:ascii="Times New Roman" w:eastAsiaTheme="minorEastAsia" w:hAnsi="Times New Roman" w:cs="Times New Roman"/>
+          <w:sz w:val="24"/>
+          <w:szCs w:val="24"/>
+          <w:lang w:val="ru-RU"/>
+        </w:rPr>
+        <w:t>обчислення</w:t>
+      </w:r>
+      <w:proofErr w:type="spellEnd"/>
+      <w:r>
+        <w:rPr>
+          <w:rFonts w:ascii="Times New Roman" w:eastAsiaTheme="minorEastAsia" w:hAnsi="Times New Roman" w:cs="Times New Roman"/>
+          <w:sz w:val="24"/>
+          <w:szCs w:val="24"/>
+          <w:lang w:val="ru-RU"/>
+        </w:rPr>
+        <w:t xml:space="preserve"> </w:t>
+      </w:r>
+      <w:proofErr w:type="spellStart"/>
+      <w:r>
+        <w:rPr>
+          <w:rFonts w:ascii="Times New Roman" w:eastAsiaTheme="minorEastAsia" w:hAnsi="Times New Roman" w:cs="Times New Roman"/>
+          <w:sz w:val="24"/>
+          <w:szCs w:val="24"/>
+          <w:lang w:val="ru-RU"/>
+        </w:rPr>
+        <w:t>першої</w:t>
+      </w:r>
+      <w:proofErr w:type="spellEnd"/>
+      <w:r>
+        <w:rPr>
+          <w:rFonts w:ascii="Times New Roman" w:eastAsiaTheme="minorEastAsia" w:hAnsi="Times New Roman" w:cs="Times New Roman"/>
+          <w:sz w:val="24"/>
+          <w:szCs w:val="24"/>
+          <w:lang w:val="ru-RU"/>
+        </w:rPr>
+        <w:t xml:space="preserve"> </w:t>
+      </w:r>
+      <w:proofErr w:type="spellStart"/>
+      <w:r>
+        <w:rPr>
+          <w:rFonts w:ascii="Times New Roman" w:eastAsiaTheme="minorEastAsia" w:hAnsi="Times New Roman" w:cs="Times New Roman"/>
+          <w:sz w:val="24"/>
+          <w:szCs w:val="24"/>
+          <w:lang w:val="ru-RU"/>
+        </w:rPr>
+        <w:t>частини</w:t>
+      </w:r>
+      <w:proofErr w:type="spellEnd"/>
+      <w:r>
+        <w:rPr>
+          <w:rFonts w:ascii="Times New Roman" w:eastAsiaTheme="minorEastAsia" w:hAnsi="Times New Roman" w:cs="Times New Roman"/>
+          <w:sz w:val="24"/>
+          <w:szCs w:val="24"/>
+          <w:lang w:val="ru-RU"/>
+        </w:rPr>
+        <w:t xml:space="preserve"> </w:t>
+      </w:r>
+      <w:proofErr w:type="spellStart"/>
+      <w:r>
+        <w:rPr>
+          <w:rFonts w:ascii="Times New Roman" w:eastAsiaTheme="minorEastAsia" w:hAnsi="Times New Roman" w:cs="Times New Roman"/>
+          <w:sz w:val="24"/>
+          <w:szCs w:val="24"/>
+          <w:lang w:val="ru-RU"/>
+        </w:rPr>
+        <w:t>формули</w:t>
+      </w:r>
+      <w:proofErr w:type="spellEnd"/>
+      <w:r>
+        <w:rPr>
+          <w:rFonts w:ascii="Times New Roman" w:eastAsiaTheme="minorEastAsia" w:hAnsi="Times New Roman" w:cs="Times New Roman"/>
+          <w:sz w:val="24"/>
+          <w:szCs w:val="24"/>
+          <w:lang w:val="ru-RU"/>
+        </w:rPr>
+        <w:t xml:space="preserve"> ми </w:t>
+      </w:r>
+      <w:proofErr w:type="spellStart"/>
+      <w:r>
+        <w:rPr>
+          <w:rFonts w:ascii="Times New Roman" w:eastAsiaTheme="minorEastAsia" w:hAnsi="Times New Roman" w:cs="Times New Roman"/>
+          <w:sz w:val="24"/>
+          <w:szCs w:val="24"/>
+          <w:lang w:val="ru-RU"/>
+        </w:rPr>
+        <w:t>записуємо</w:t>
+      </w:r>
+      <w:proofErr w:type="spellEnd"/>
+      <w:r>
+        <w:rPr>
+          <w:rFonts w:ascii="Times New Roman" w:eastAsiaTheme="minorEastAsia" w:hAnsi="Times New Roman" w:cs="Times New Roman"/>
+          <w:sz w:val="24"/>
+          <w:szCs w:val="24"/>
+          <w:lang w:val="ru-RU"/>
+        </w:rPr>
+        <w:t xml:space="preserve"> </w:t>
+      </w:r>
+      <w:proofErr w:type="spellStart"/>
+      <w:r>
+        <w:rPr>
+          <w:rFonts w:ascii="Times New Roman" w:eastAsiaTheme="minorEastAsia" w:hAnsi="Times New Roman" w:cs="Times New Roman"/>
+          <w:sz w:val="24"/>
+          <w:szCs w:val="24"/>
+          <w:lang w:val="ru-RU"/>
+        </w:rPr>
+        <w:t>частоти</w:t>
+      </w:r>
+      <w:proofErr w:type="spellEnd"/>
+      <w:r>
+        <w:rPr>
+          <w:rFonts w:ascii="Times New Roman" w:eastAsiaTheme="minorEastAsia" w:hAnsi="Times New Roman" w:cs="Times New Roman"/>
+          <w:sz w:val="24"/>
+          <w:szCs w:val="24"/>
+          <w:lang w:val="ru-RU"/>
+        </w:rPr>
+        <w:t xml:space="preserve"> </w:t>
+      </w:r>
+      <w:proofErr w:type="spellStart"/>
+      <w:r>
+        <w:rPr>
+          <w:rFonts w:ascii="Times New Roman" w:eastAsiaTheme="minorEastAsia" w:hAnsi="Times New Roman" w:cs="Times New Roman"/>
+          <w:sz w:val="24"/>
+          <w:szCs w:val="24"/>
+          <w:lang w:val="ru-RU"/>
+        </w:rPr>
+        <w:t>появи</w:t>
+      </w:r>
+      <w:proofErr w:type="spellEnd"/>
+      <w:r>
+        <w:rPr>
+          <w:rFonts w:ascii="Times New Roman" w:eastAsiaTheme="minorEastAsia" w:hAnsi="Times New Roman" w:cs="Times New Roman"/>
+          <w:sz w:val="24"/>
+          <w:szCs w:val="24"/>
+          <w:lang w:val="ru-RU"/>
+        </w:rPr>
+        <w:t xml:space="preserve"> </w:t>
+      </w:r>
+      <w:proofErr w:type="spellStart"/>
+      <w:r>
+        <w:rPr>
+          <w:rFonts w:ascii="Times New Roman" w:eastAsiaTheme="minorEastAsia" w:hAnsi="Times New Roman" w:cs="Times New Roman"/>
+          <w:sz w:val="24"/>
+          <w:szCs w:val="24"/>
+          <w:lang w:val="ru-RU"/>
+        </w:rPr>
+        <w:t>усіх</w:t>
+      </w:r>
+      <w:proofErr w:type="spellEnd"/>
+      <w:r>
+        <w:rPr>
+          <w:rFonts w:ascii="Times New Roman" w:eastAsiaTheme="minorEastAsia" w:hAnsi="Times New Roman" w:cs="Times New Roman"/>
+          <w:sz w:val="24"/>
+          <w:szCs w:val="24"/>
+          <w:lang w:val="ru-RU"/>
+        </w:rPr>
+        <w:t xml:space="preserve"> </w:t>
+      </w:r>
+      <w:proofErr w:type="spellStart"/>
+      <w:r>
+        <w:rPr>
+          <w:rFonts w:ascii="Times New Roman" w:eastAsiaTheme="minorEastAsia" w:hAnsi="Times New Roman" w:cs="Times New Roman"/>
+          <w:sz w:val="24"/>
+          <w:szCs w:val="24"/>
+          <w:lang w:val="ru-RU"/>
+        </w:rPr>
+        <w:t>біграм</w:t>
+      </w:r>
+      <w:proofErr w:type="spellEnd"/>
+      <w:r>
+        <w:rPr>
+          <w:rFonts w:ascii="Times New Roman" w:eastAsiaTheme="minorEastAsia" w:hAnsi="Times New Roman" w:cs="Times New Roman"/>
+          <w:sz w:val="24"/>
+          <w:szCs w:val="24"/>
+          <w:lang w:val="ru-RU"/>
+        </w:rPr>
+        <w:t xml:space="preserve"> </w:t>
+      </w:r>
+      <w:proofErr w:type="gramStart"/>
+      <w:r>
+        <w:rPr>
+          <w:rFonts w:ascii="Times New Roman" w:eastAsiaTheme="minorEastAsia" w:hAnsi="Times New Roman" w:cs="Times New Roman"/>
+          <w:sz w:val="24"/>
+          <w:szCs w:val="24"/>
+          <w:lang w:val="ru-RU"/>
+        </w:rPr>
+        <w:t>до файлу</w:t>
+      </w:r>
+      <w:proofErr w:type="gramEnd"/>
+      <w:r>
+        <w:rPr>
+          <w:rFonts w:ascii="Times New Roman" w:eastAsiaTheme="minorEastAsia" w:hAnsi="Times New Roman" w:cs="Times New Roman"/>
+          <w:sz w:val="24"/>
+          <w:szCs w:val="24"/>
+          <w:lang w:val="ru-RU"/>
+        </w:rPr>
+        <w:t xml:space="preserve">. </w:t>
+      </w:r>
+      <w:proofErr w:type="spellStart"/>
+      <w:r>
+        <w:rPr>
+          <w:rFonts w:ascii="Times New Roman" w:eastAsiaTheme="minorEastAsia" w:hAnsi="Times New Roman" w:cs="Times New Roman"/>
+          <w:sz w:val="24"/>
+          <w:szCs w:val="24"/>
+          <w:lang w:val="ru-RU"/>
+        </w:rPr>
+        <w:t>Якщо</w:t>
+      </w:r>
+      <w:proofErr w:type="spellEnd"/>
+      <w:r>
+        <w:rPr>
+          <w:rFonts w:ascii="Times New Roman" w:eastAsiaTheme="minorEastAsia" w:hAnsi="Times New Roman" w:cs="Times New Roman"/>
+          <w:sz w:val="24"/>
+          <w:szCs w:val="24"/>
+          <w:lang w:val="ru-RU"/>
+        </w:rPr>
+        <w:t xml:space="preserve"> </w:t>
+      </w:r>
+      <w:proofErr w:type="spellStart"/>
+      <w:r>
+        <w:rPr>
+          <w:rFonts w:ascii="Times New Roman" w:eastAsiaTheme="minorEastAsia" w:hAnsi="Times New Roman" w:cs="Times New Roman"/>
+          <w:sz w:val="24"/>
+          <w:szCs w:val="24"/>
+          <w:lang w:val="ru-RU"/>
+        </w:rPr>
+        <w:t>біграма</w:t>
+      </w:r>
+      <w:proofErr w:type="spellEnd"/>
+      <w:r>
+        <w:rPr>
+          <w:rFonts w:ascii="Times New Roman" w:eastAsiaTheme="minorEastAsia" w:hAnsi="Times New Roman" w:cs="Times New Roman"/>
+          <w:sz w:val="24"/>
+          <w:szCs w:val="24"/>
+          <w:lang w:val="ru-RU"/>
+        </w:rPr>
+        <w:t xml:space="preserve"> </w:t>
+      </w:r>
+      <w:proofErr w:type="spellStart"/>
+      <w:r>
+        <w:rPr>
+          <w:rFonts w:ascii="Times New Roman" w:eastAsiaTheme="minorEastAsia" w:hAnsi="Times New Roman" w:cs="Times New Roman"/>
+          <w:sz w:val="24"/>
+          <w:szCs w:val="24"/>
+          <w:lang w:val="ru-RU"/>
+        </w:rPr>
+        <w:t>має</w:t>
+      </w:r>
+      <w:proofErr w:type="spellEnd"/>
+      <w:r>
+        <w:rPr>
+          <w:rFonts w:ascii="Times New Roman" w:eastAsiaTheme="minorEastAsia" w:hAnsi="Times New Roman" w:cs="Times New Roman"/>
+          <w:sz w:val="24"/>
+          <w:szCs w:val="24"/>
+          <w:lang w:val="ru-RU"/>
+        </w:rPr>
+        <w:t xml:space="preserve"> частоту 0, то вона не </w:t>
+      </w:r>
+      <w:proofErr w:type="spellStart"/>
+      <w:r>
+        <w:rPr>
+          <w:rFonts w:ascii="Times New Roman" w:eastAsiaTheme="minorEastAsia" w:hAnsi="Times New Roman" w:cs="Times New Roman"/>
+          <w:sz w:val="24"/>
+          <w:szCs w:val="24"/>
+          <w:lang w:val="ru-RU"/>
+        </w:rPr>
+        <w:t>записується</w:t>
+      </w:r>
+      <w:proofErr w:type="spellEnd"/>
+      <w:r>
+        <w:rPr>
+          <w:rFonts w:ascii="Times New Roman" w:eastAsiaTheme="minorEastAsia" w:hAnsi="Times New Roman" w:cs="Times New Roman"/>
+          <w:sz w:val="24"/>
+          <w:szCs w:val="24"/>
+          <w:lang w:val="ru-RU"/>
+        </w:rPr>
+        <w:t xml:space="preserve">. </w:t>
       </w:r>
       <w:r>
         <w:rPr>
@@ -1550,6 +2342,7 @@
           <w:lang w:val="ru-RU"/>
         </w:rPr>
       </w:pPr>
+      <w:proofErr w:type="spellStart"/>
       <w:r>
         <w:rPr>
           <w:rFonts w:ascii="Times New Roman" w:eastAsiaTheme="minorEastAsia" w:hAnsi="Times New Roman" w:cs="Times New Roman"/>
@@ -1558,8 +2351,31 @@
           <w:szCs w:val="28"/>
           <w:lang w:val="ru-RU"/>
         </w:rPr>
-        <w:t>Результати обчислень</w:t>
-      </w:r>
+        <w:t>Результати</w:t>
+      </w:r>
+      <w:proofErr w:type="spellEnd"/>
+      <w:r>
+        <w:rPr>
+          <w:rFonts w:ascii="Times New Roman" w:eastAsiaTheme="minorEastAsia" w:hAnsi="Times New Roman" w:cs="Times New Roman"/>
+          <w:b/>
+          <w:sz w:val="28"/>
+          <w:szCs w:val="28"/>
+          <w:lang w:val="ru-RU"/>
+        </w:rPr>
+        <w:t xml:space="preserve"> </w:t>
+      </w:r>
+      <w:proofErr w:type="spellStart"/>
+      <w:r>
+        <w:rPr>
+          <w:rFonts w:ascii="Times New Roman" w:eastAsiaTheme="minorEastAsia" w:hAnsi="Times New Roman" w:cs="Times New Roman"/>
+          <w:b/>
+          <w:sz w:val="28"/>
+          <w:szCs w:val="28"/>
+          <w:lang w:val="ru-RU"/>
+        </w:rPr>
+        <w:t>обчислень</w:t>
+      </w:r>
+      <w:proofErr w:type="spellEnd"/>
     </w:p>
     <w:p>
       <w:pPr>
@@ -1726,6 +2542,7 @@
                 <w:lang w:val="ru-RU"/>
               </w:rPr>
             </w:pPr>
+            <w:proofErr w:type="spellStart"/>
             <w:r>
               <w:rPr>
                 <w:rFonts w:ascii="Times New Roman" w:eastAsiaTheme="minorEastAsia" w:hAnsi="Times New Roman" w:cs="Times New Roman"/>
@@ -1735,25 +2552,46 @@
               </w:rPr>
               <w:t>Кількість</w:t>
             </w:r>
-          </w:p>
-          <w:p>
-            <w:pPr>
-              <w:jc w:val="center"/>
-              <w:rPr>
-                <w:rFonts w:ascii="Times New Roman" w:eastAsiaTheme="minorEastAsia" w:hAnsi="Times New Roman" w:cs="Times New Roman"/>
-                <w:sz w:val="24"/>
-                <w:szCs w:val="24"/>
-                <w:lang w:val="ru-RU"/>
-              </w:rPr>
-            </w:pPr>
-            <w:r>
-              <w:rPr>
-                <w:rFonts w:ascii="Times New Roman" w:eastAsiaTheme="minorEastAsia" w:hAnsi="Times New Roman" w:cs="Times New Roman"/>
-                <w:sz w:val="24"/>
-                <w:szCs w:val="24"/>
-                <w:lang w:val="ru-RU"/>
-              </w:rPr>
-              <w:t>(без пробілу)</w:t>
+            <w:proofErr w:type="spellEnd"/>
+          </w:p>
+          <w:p>
+            <w:pPr>
+              <w:jc w:val="center"/>
+              <w:rPr>
+                <w:rFonts w:ascii="Times New Roman" w:eastAsiaTheme="minorEastAsia" w:hAnsi="Times New Roman" w:cs="Times New Roman"/>
+                <w:sz w:val="24"/>
+                <w:szCs w:val="24"/>
+                <w:lang w:val="ru-RU"/>
+              </w:rPr>
+            </w:pPr>
+            <w:r>
+              <w:rPr>
+                <w:rFonts w:ascii="Times New Roman" w:eastAsiaTheme="minorEastAsia" w:hAnsi="Times New Roman" w:cs="Times New Roman"/>
+                <w:sz w:val="24"/>
+                <w:szCs w:val="24"/>
+                <w:lang w:val="ru-RU"/>
+              </w:rPr>
+              <w:t xml:space="preserve">(без </w:t>
+            </w:r>
+            <w:proofErr w:type="spellStart"/>
+            <w:r>
+              <w:rPr>
+                <w:rFonts w:ascii="Times New Roman" w:eastAsiaTheme="minorEastAsia" w:hAnsi="Times New Roman" w:cs="Times New Roman"/>
+                <w:sz w:val="24"/>
+                <w:szCs w:val="24"/>
+                <w:lang w:val="ru-RU"/>
+              </w:rPr>
+              <w:t>пробілу</w:t>
+            </w:r>
+            <w:proofErr w:type="spellEnd"/>
+            <w:r>
+              <w:rPr>
+                <w:rFonts w:ascii="Times New Roman" w:eastAsiaTheme="minorEastAsia" w:hAnsi="Times New Roman" w:cs="Times New Roman"/>
+                <w:sz w:val="24"/>
+                <w:szCs w:val="24"/>
+                <w:lang w:val="ru-RU"/>
+              </w:rPr>
+              <w:t>)</w:t>
             </w:r>
           </w:p>
         </w:tc>
@@ -1798,7 +2636,27 @@
                 <w:szCs w:val="24"/>
                 <w:lang w:val="ru-RU"/>
               </w:rPr>
-              <w:t>(без пробілу)</w:t>
+              <w:t xml:space="preserve">(без </w:t>
+            </w:r>
+            <w:proofErr w:type="spellStart"/>
+            <w:r>
+              <w:rPr>
+                <w:rFonts w:ascii="Times New Roman" w:eastAsiaTheme="minorEastAsia" w:hAnsi="Times New Roman" w:cs="Times New Roman"/>
+                <w:sz w:val="24"/>
+                <w:szCs w:val="24"/>
+                <w:lang w:val="ru-RU"/>
+              </w:rPr>
+              <w:t>пробілу</w:t>
+            </w:r>
+            <w:proofErr w:type="spellEnd"/>
+            <w:r>
+              <w:rPr>
+                <w:rFonts w:ascii="Times New Roman" w:eastAsiaTheme="minorEastAsia" w:hAnsi="Times New Roman" w:cs="Times New Roman"/>
+                <w:sz w:val="24"/>
+                <w:szCs w:val="24"/>
+                <w:lang w:val="ru-RU"/>
+              </w:rPr>
+              <w:t>)</w:t>
             </w:r>
           </w:p>
         </w:tc>
@@ -1816,6 +2674,7 @@
                 <w:lang w:val="ru-RU"/>
               </w:rPr>
             </w:pPr>
+            <w:proofErr w:type="spellStart"/>
             <w:r>
               <w:rPr>
                 <w:rFonts w:ascii="Times New Roman" w:eastAsiaTheme="minorEastAsia" w:hAnsi="Times New Roman" w:cs="Times New Roman"/>
@@ -1825,25 +2684,46 @@
               </w:rPr>
               <w:t>Кількість</w:t>
             </w:r>
-          </w:p>
-          <w:p>
-            <w:pPr>
-              <w:jc w:val="center"/>
-              <w:rPr>
-                <w:rFonts w:ascii="Times New Roman" w:eastAsiaTheme="minorEastAsia" w:hAnsi="Times New Roman" w:cs="Times New Roman"/>
-                <w:sz w:val="24"/>
-                <w:szCs w:val="24"/>
-                <w:lang w:val="ru-RU"/>
-              </w:rPr>
-            </w:pPr>
-            <w:r>
-              <w:rPr>
-                <w:rFonts w:ascii="Times New Roman" w:eastAsiaTheme="minorEastAsia" w:hAnsi="Times New Roman" w:cs="Times New Roman"/>
-                <w:sz w:val="24"/>
-                <w:szCs w:val="24"/>
-                <w:lang w:val="ru-RU"/>
-              </w:rPr>
-              <w:t>(з пробілом)</w:t>
+            <w:proofErr w:type="spellEnd"/>
+          </w:p>
+          <w:p>
+            <w:pPr>
+              <w:jc w:val="center"/>
+              <w:rPr>
+                <w:rFonts w:ascii="Times New Roman" w:eastAsiaTheme="minorEastAsia" w:hAnsi="Times New Roman" w:cs="Times New Roman"/>
+                <w:sz w:val="24"/>
+                <w:szCs w:val="24"/>
+                <w:lang w:val="ru-RU"/>
+              </w:rPr>
+            </w:pPr>
+            <w:r>
+              <w:rPr>
+                <w:rFonts w:ascii="Times New Roman" w:eastAsiaTheme="minorEastAsia" w:hAnsi="Times New Roman" w:cs="Times New Roman"/>
+                <w:sz w:val="24"/>
+                <w:szCs w:val="24"/>
+                <w:lang w:val="ru-RU"/>
+              </w:rPr>
+              <w:t xml:space="preserve">(з </w:t>
+            </w:r>
+            <w:proofErr w:type="spellStart"/>
+            <w:r>
+              <w:rPr>
+                <w:rFonts w:ascii="Times New Roman" w:eastAsiaTheme="minorEastAsia" w:hAnsi="Times New Roman" w:cs="Times New Roman"/>
+                <w:sz w:val="24"/>
+                <w:szCs w:val="24"/>
+                <w:lang w:val="ru-RU"/>
+              </w:rPr>
+              <w:t>пробілом</w:t>
+            </w:r>
+            <w:proofErr w:type="spellEnd"/>
+            <w:r>
+              <w:rPr>
+                <w:rFonts w:ascii="Times New Roman" w:eastAsiaTheme="minorEastAsia" w:hAnsi="Times New Roman" w:cs="Times New Roman"/>
+                <w:sz w:val="24"/>
+                <w:szCs w:val="24"/>
+                <w:lang w:val="ru-RU"/>
+              </w:rPr>
+              <w:t>)</w:t>
             </w:r>
           </w:p>
         </w:tc>
@@ -1888,7 +2768,27 @@
                 <w:szCs w:val="24"/>
                 <w:lang w:val="ru-RU"/>
               </w:rPr>
-              <w:t>(з пробілом)</w:t>
+              <w:t xml:space="preserve">(з </w:t>
+            </w:r>
+            <w:proofErr w:type="spellStart"/>
+            <w:r>
+              <w:rPr>
+                <w:rFonts w:ascii="Times New Roman" w:eastAsiaTheme="minorEastAsia" w:hAnsi="Times New Roman" w:cs="Times New Roman"/>
+                <w:sz w:val="24"/>
+                <w:szCs w:val="24"/>
+                <w:lang w:val="ru-RU"/>
+              </w:rPr>
+              <w:t>пробілом</w:t>
+            </w:r>
+            <w:proofErr w:type="spellEnd"/>
+            <w:r>
+              <w:rPr>
+                <w:rFonts w:ascii="Times New Roman" w:eastAsiaTheme="minorEastAsia" w:hAnsi="Times New Roman" w:cs="Times New Roman"/>
+                <w:sz w:val="24"/>
+                <w:szCs w:val="24"/>
+                <w:lang w:val="ru-RU"/>
+              </w:rPr>
+              <w:t>)</w:t>
             </w:r>
           </w:p>
         </w:tc>
@@ -6243,6 +7143,7 @@
           <w:szCs w:val="24"/>
         </w:rPr>
       </w:pPr>
+      <w:proofErr w:type="spellStart"/>
       <w:r>
         <w:rPr>
           <w:rFonts w:ascii="Times New Roman" w:eastAsiaTheme="minorEastAsia" w:hAnsi="Times New Roman" w:cs="Times New Roman"/>
@@ -6252,14 +7153,25 @@
         </w:rPr>
         <w:t>Таб</w:t>
       </w:r>
+      <w:proofErr w:type="spellEnd"/>
       <w:r>
         <w:rPr>
           <w:rFonts w:ascii="Times New Roman" w:eastAsiaTheme="minorEastAsia" w:hAnsi="Times New Roman" w:cs="Times New Roman"/>
           <w:sz w:val="24"/>
           <w:szCs w:val="24"/>
         </w:rPr>
-        <w:t>лиці частот біграм</w:t>
-      </w:r>
+        <w:t xml:space="preserve">лиці частот </w:t>
+      </w:r>
+      <w:proofErr w:type="spellStart"/>
+      <w:r>
+        <w:rPr>
+          <w:rFonts w:ascii="Times New Roman" w:eastAsiaTheme="minorEastAsia" w:hAnsi="Times New Roman" w:cs="Times New Roman"/>
+          <w:sz w:val="24"/>
+          <w:szCs w:val="24"/>
+        </w:rPr>
+        <w:t>біграм</w:t>
+      </w:r>
+      <w:proofErr w:type="spellEnd"/>
     </w:p>
     <w:p>
       <w:pPr>
@@ -6277,7 +7189,25 @@
           <w:sz w:val="24"/>
           <w:szCs w:val="24"/>
         </w:rPr>
-        <w:t>Таблиці містять 15 найпопулярніших біграм, бо їх дуже багато</w:t>
+        <w:t xml:space="preserve">Таблиці містять 15 найпопулярніших </w:t>
+      </w:r>
+      <w:proofErr w:type="spellStart"/>
+      <w:r>
+        <w:rPr>
+          <w:rFonts w:ascii="Times New Roman" w:eastAsiaTheme="minorEastAsia" w:hAnsi="Times New Roman" w:cs="Times New Roman"/>
+          <w:sz w:val="24"/>
+          <w:szCs w:val="24"/>
+        </w:rPr>
+        <w:t>біграм</w:t>
+      </w:r>
+      <w:proofErr w:type="spellEnd"/>
+      <w:r>
+        <w:rPr>
+          <w:rFonts w:ascii="Times New Roman" w:eastAsiaTheme="minorEastAsia" w:hAnsi="Times New Roman" w:cs="Times New Roman"/>
+          <w:sz w:val="24"/>
+          <w:szCs w:val="24"/>
+        </w:rPr>
+        <w:t>, бо їх дуже багато</w:t>
       </w:r>
     </w:p>
     <w:tbl>
@@ -6314,8 +7244,39 @@
                 <w:szCs w:val="24"/>
                 <w:lang w:val="ru-RU"/>
               </w:rPr>
-              <w:t>Без перетину, без пробілу</w:t>
-            </w:r>
+              <w:t xml:space="preserve">Без </w:t>
+            </w:r>
+            <w:proofErr w:type="spellStart"/>
+            <w:r>
+              <w:rPr>
+                <w:rFonts w:ascii="Times New Roman" w:eastAsiaTheme="minorEastAsia" w:hAnsi="Times New Roman" w:cs="Times New Roman"/>
+                <w:sz w:val="24"/>
+                <w:szCs w:val="24"/>
+                <w:lang w:val="ru-RU"/>
+              </w:rPr>
+              <w:t>перетину</w:t>
+            </w:r>
+            <w:proofErr w:type="spellEnd"/>
+            <w:r>
+              <w:rPr>
+                <w:rFonts w:ascii="Times New Roman" w:eastAsiaTheme="minorEastAsia" w:hAnsi="Times New Roman" w:cs="Times New Roman"/>
+                <w:sz w:val="24"/>
+                <w:szCs w:val="24"/>
+                <w:lang w:val="ru-RU"/>
+              </w:rPr>
+              <w:t xml:space="preserve">, без </w:t>
+            </w:r>
+            <w:proofErr w:type="spellStart"/>
+            <w:r>
+              <w:rPr>
+                <w:rFonts w:ascii="Times New Roman" w:eastAsiaTheme="minorEastAsia" w:hAnsi="Times New Roman" w:cs="Times New Roman"/>
+                <w:sz w:val="24"/>
+                <w:szCs w:val="24"/>
+                <w:lang w:val="ru-RU"/>
+              </w:rPr>
+              <w:t>пробілу</w:t>
+            </w:r>
+            <w:proofErr w:type="spellEnd"/>
           </w:p>
         </w:tc>
       </w:tr>
@@ -6334,6 +7295,7 @@
                 <w:lang w:val="ru-RU"/>
               </w:rPr>
             </w:pPr>
+            <w:proofErr w:type="spellStart"/>
             <w:r>
               <w:rPr>
                 <w:rFonts w:ascii="Times New Roman" w:eastAsiaTheme="minorEastAsia" w:hAnsi="Times New Roman" w:cs="Times New Roman"/>
@@ -6343,22 +7305,24 @@
               </w:rPr>
               <w:t>Біграма</w:t>
             </w:r>
-          </w:p>
-        </w:tc>
-        <w:tc>
-          <w:tcPr>
-            <w:tcW w:w="3210" w:type="dxa"/>
-          </w:tcPr>
-          <w:p>
-            <w:pPr>
-              <w:jc w:val="center"/>
-              <w:rPr>
-                <w:rFonts w:ascii="Times New Roman" w:eastAsiaTheme="minorEastAsia" w:hAnsi="Times New Roman" w:cs="Times New Roman"/>
-                <w:sz w:val="24"/>
-                <w:szCs w:val="24"/>
-                <w:lang w:val="ru-RU"/>
-              </w:rPr>
-            </w:pPr>
+            <w:proofErr w:type="spellEnd"/>
+          </w:p>
+        </w:tc>
+        <w:tc>
+          <w:tcPr>
+            <w:tcW w:w="3210" w:type="dxa"/>
+          </w:tcPr>
+          <w:p>
+            <w:pPr>
+              <w:jc w:val="center"/>
+              <w:rPr>
+                <w:rFonts w:ascii="Times New Roman" w:eastAsiaTheme="minorEastAsia" w:hAnsi="Times New Roman" w:cs="Times New Roman"/>
+                <w:sz w:val="24"/>
+                <w:szCs w:val="24"/>
+                <w:lang w:val="ru-RU"/>
+              </w:rPr>
+            </w:pPr>
+            <w:proofErr w:type="spellStart"/>
             <w:r>
               <w:rPr>
                 <w:rFonts w:ascii="Times New Roman" w:eastAsiaTheme="minorEastAsia" w:hAnsi="Times New Roman" w:cs="Times New Roman"/>
@@ -6368,6 +7332,7 @@
               </w:rPr>
               <w:t>Кількість</w:t>
             </w:r>
+            <w:proofErr w:type="spellEnd"/>
           </w:p>
         </w:tc>
         <w:tc>
@@ -6434,8 +7399,13 @@
             <w:tcW w:w="3209" w:type="dxa"/>
           </w:tcPr>
           <w:p>
-            <w:r>
-              <w:t xml:space="preserve">ст </w:t>
+            <w:proofErr w:type="spellStart"/>
+            <w:r>
+              <w:t>ст</w:t>
+            </w:r>
+            <w:proofErr w:type="spellEnd"/>
+            <w:r>
+              <w:t xml:space="preserve"> </w:t>
             </w:r>
           </w:p>
         </w:tc>
@@ -6595,8 +7565,13 @@
             <w:tcW w:w="3209" w:type="dxa"/>
           </w:tcPr>
           <w:p>
-            <w:r>
-              <w:t xml:space="preserve">ен </w:t>
+            <w:proofErr w:type="spellStart"/>
+            <w:r>
+              <w:t>ен</w:t>
+            </w:r>
+            <w:proofErr w:type="spellEnd"/>
+            <w:r>
+              <w:t xml:space="preserve"> </w:t>
             </w:r>
           </w:p>
         </w:tc>
@@ -6627,8 +7602,13 @@
             <w:tcW w:w="3209" w:type="dxa"/>
           </w:tcPr>
           <w:p>
-            <w:r>
-              <w:t xml:space="preserve">ли </w:t>
+            <w:proofErr w:type="spellStart"/>
+            <w:r>
+              <w:t>ли</w:t>
+            </w:r>
+            <w:proofErr w:type="spellEnd"/>
+            <w:r>
+              <w:t xml:space="preserve"> </w:t>
             </w:r>
           </w:p>
         </w:tc>
@@ -6691,8 +7671,13 @@
             <w:tcW w:w="3209" w:type="dxa"/>
           </w:tcPr>
           <w:p>
-            <w:r>
-              <w:t xml:space="preserve">ов </w:t>
+            <w:proofErr w:type="spellStart"/>
+            <w:r>
+              <w:t>ов</w:t>
+            </w:r>
+            <w:proofErr w:type="spellEnd"/>
+            <w:r>
+              <w:t xml:space="preserve"> </w:t>
             </w:r>
           </w:p>
         </w:tc>
@@ -6723,8 +7708,13 @@
             <w:tcW w:w="3209" w:type="dxa"/>
           </w:tcPr>
           <w:p>
-            <w:r>
-              <w:t xml:space="preserve">ни </w:t>
+            <w:proofErr w:type="spellStart"/>
+            <w:r>
+              <w:t>ни</w:t>
+            </w:r>
+            <w:proofErr w:type="spellEnd"/>
+            <w:r>
+              <w:t xml:space="preserve"> </w:t>
             </w:r>
           </w:p>
         </w:tc>
@@ -6851,8 +7841,13 @@
             <w:tcW w:w="3209" w:type="dxa"/>
           </w:tcPr>
           <w:p>
-            <w:r>
-              <w:t xml:space="preserve">ал </w:t>
+            <w:proofErr w:type="spellStart"/>
+            <w:r>
+              <w:t>ал</w:t>
+            </w:r>
+            <w:proofErr w:type="spellEnd"/>
+            <w:r>
+              <w:t xml:space="preserve"> </w:t>
             </w:r>
           </w:p>
         </w:tc>
@@ -6924,8 +7919,39 @@
                 <w:szCs w:val="24"/>
                 <w:lang w:val="ru-RU"/>
               </w:rPr>
-              <w:t>Без перетину з пробілом</w:t>
-            </w:r>
+              <w:t xml:space="preserve">Без </w:t>
+            </w:r>
+            <w:proofErr w:type="spellStart"/>
+            <w:r>
+              <w:rPr>
+                <w:rFonts w:ascii="Times New Roman" w:eastAsiaTheme="minorEastAsia" w:hAnsi="Times New Roman" w:cs="Times New Roman"/>
+                <w:sz w:val="24"/>
+                <w:szCs w:val="24"/>
+                <w:lang w:val="ru-RU"/>
+              </w:rPr>
+              <w:t>перетину</w:t>
+            </w:r>
+            <w:proofErr w:type="spellEnd"/>
+            <w:r>
+              <w:rPr>
+                <w:rFonts w:ascii="Times New Roman" w:eastAsiaTheme="minorEastAsia" w:hAnsi="Times New Roman" w:cs="Times New Roman"/>
+                <w:sz w:val="24"/>
+                <w:szCs w:val="24"/>
+                <w:lang w:val="ru-RU"/>
+              </w:rPr>
+              <w:t xml:space="preserve"> з </w:t>
+            </w:r>
+            <w:proofErr w:type="spellStart"/>
+            <w:r>
+              <w:rPr>
+                <w:rFonts w:ascii="Times New Roman" w:eastAsiaTheme="minorEastAsia" w:hAnsi="Times New Roman" w:cs="Times New Roman"/>
+                <w:sz w:val="24"/>
+                <w:szCs w:val="24"/>
+                <w:lang w:val="ru-RU"/>
+              </w:rPr>
+              <w:t>пробілом</w:t>
+            </w:r>
+            <w:proofErr w:type="spellEnd"/>
           </w:p>
         </w:tc>
       </w:tr>
@@ -6944,6 +7970,7 @@
                 <w:lang w:val="ru-RU"/>
               </w:rPr>
             </w:pPr>
+            <w:proofErr w:type="spellStart"/>
             <w:r>
               <w:rPr>
                 <w:rFonts w:ascii="Times New Roman" w:eastAsiaTheme="minorEastAsia" w:hAnsi="Times New Roman" w:cs="Times New Roman"/>
@@ -6953,22 +7980,24 @@
               </w:rPr>
               <w:t>Біграма</w:t>
             </w:r>
-          </w:p>
-        </w:tc>
-        <w:tc>
-          <w:tcPr>
-            <w:tcW w:w="3210" w:type="dxa"/>
-          </w:tcPr>
-          <w:p>
-            <w:pPr>
-              <w:jc w:val="center"/>
-              <w:rPr>
-                <w:rFonts w:ascii="Times New Roman" w:eastAsiaTheme="minorEastAsia" w:hAnsi="Times New Roman" w:cs="Times New Roman"/>
-                <w:sz w:val="24"/>
-                <w:szCs w:val="24"/>
-                <w:lang w:val="ru-RU"/>
-              </w:rPr>
-            </w:pPr>
+            <w:proofErr w:type="spellEnd"/>
+          </w:p>
+        </w:tc>
+        <w:tc>
+          <w:tcPr>
+            <w:tcW w:w="3210" w:type="dxa"/>
+          </w:tcPr>
+          <w:p>
+            <w:pPr>
+              <w:jc w:val="center"/>
+              <w:rPr>
+                <w:rFonts w:ascii="Times New Roman" w:eastAsiaTheme="minorEastAsia" w:hAnsi="Times New Roman" w:cs="Times New Roman"/>
+                <w:sz w:val="24"/>
+                <w:szCs w:val="24"/>
+                <w:lang w:val="ru-RU"/>
+              </w:rPr>
+            </w:pPr>
+            <w:proofErr w:type="spellStart"/>
             <w:r>
               <w:rPr>
                 <w:rFonts w:ascii="Times New Roman" w:eastAsiaTheme="minorEastAsia" w:hAnsi="Times New Roman" w:cs="Times New Roman"/>
@@ -6978,6 +8007,7 @@
               </w:rPr>
               <w:t>Кількість</w:t>
             </w:r>
+            <w:proofErr w:type="spellEnd"/>
           </w:p>
         </w:tc>
         <w:tc>
@@ -7300,8 +8330,13 @@
             <w:tcW w:w="3209" w:type="dxa"/>
           </w:tcPr>
           <w:p>
-            <w:r>
-              <w:t xml:space="preserve">ст </w:t>
+            <w:proofErr w:type="spellStart"/>
+            <w:r>
+              <w:t>ст</w:t>
+            </w:r>
+            <w:proofErr w:type="spellEnd"/>
+            <w:r>
+              <w:t xml:space="preserve"> </w:t>
             </w:r>
           </w:p>
         </w:tc>
@@ -7551,6 +8586,7 @@
                 <w:lang w:val="ru-RU"/>
               </w:rPr>
             </w:pPr>
+            <w:proofErr w:type="spellStart"/>
             <w:r>
               <w:rPr>
                 <w:rFonts w:ascii="Times New Roman" w:eastAsiaTheme="minorEastAsia" w:hAnsi="Times New Roman" w:cs="Times New Roman"/>
@@ -7560,22 +8596,24 @@
               </w:rPr>
               <w:t>Біграма</w:t>
             </w:r>
-          </w:p>
-        </w:tc>
-        <w:tc>
-          <w:tcPr>
-            <w:tcW w:w="3210" w:type="dxa"/>
-          </w:tcPr>
-          <w:p>
-            <w:pPr>
-              <w:jc w:val="center"/>
-              <w:rPr>
-                <w:rFonts w:ascii="Times New Roman" w:eastAsiaTheme="minorEastAsia" w:hAnsi="Times New Roman" w:cs="Times New Roman"/>
-                <w:sz w:val="24"/>
-                <w:szCs w:val="24"/>
-                <w:lang w:val="ru-RU"/>
-              </w:rPr>
-            </w:pPr>
+            <w:proofErr w:type="spellEnd"/>
+          </w:p>
+        </w:tc>
+        <w:tc>
+          <w:tcPr>
+            <w:tcW w:w="3210" w:type="dxa"/>
+          </w:tcPr>
+          <w:p>
+            <w:pPr>
+              <w:jc w:val="center"/>
+              <w:rPr>
+                <w:rFonts w:ascii="Times New Roman" w:eastAsiaTheme="minorEastAsia" w:hAnsi="Times New Roman" w:cs="Times New Roman"/>
+                <w:sz w:val="24"/>
+                <w:szCs w:val="24"/>
+                <w:lang w:val="ru-RU"/>
+              </w:rPr>
+            </w:pPr>
+            <w:proofErr w:type="spellStart"/>
             <w:r>
               <w:rPr>
                 <w:rFonts w:ascii="Times New Roman" w:eastAsiaTheme="minorEastAsia" w:hAnsi="Times New Roman" w:cs="Times New Roman"/>
@@ -7585,6 +8623,7 @@
               </w:rPr>
               <w:t>Кількість</w:t>
             </w:r>
+            <w:proofErr w:type="spellEnd"/>
           </w:p>
         </w:tc>
         <w:tc>
@@ -7660,8 +8699,13 @@
             <w:tcW w:w="3209" w:type="dxa"/>
           </w:tcPr>
           <w:p>
-            <w:r>
-              <w:t xml:space="preserve">ст </w:t>
+            <w:proofErr w:type="spellStart"/>
+            <w:r>
+              <w:t>ст</w:t>
+            </w:r>
+            <w:proofErr w:type="spellEnd"/>
+            <w:r>
+              <w:t xml:space="preserve"> </w:t>
             </w:r>
           </w:p>
         </w:tc>
@@ -7865,8 +8909,13 @@
             <w:tcW w:w="3209" w:type="dxa"/>
           </w:tcPr>
           <w:p>
-            <w:r>
-              <w:t xml:space="preserve">ен </w:t>
+            <w:proofErr w:type="spellStart"/>
+            <w:r>
+              <w:t>ен</w:t>
+            </w:r>
+            <w:proofErr w:type="spellEnd"/>
+            <w:r>
+              <w:t xml:space="preserve"> </w:t>
             </w:r>
           </w:p>
         </w:tc>
@@ -7906,8 +8955,13 @@
             <w:tcW w:w="3209" w:type="dxa"/>
           </w:tcPr>
           <w:p>
-            <w:r>
-              <w:t xml:space="preserve">ли </w:t>
+            <w:proofErr w:type="spellStart"/>
+            <w:r>
+              <w:t>ли</w:t>
+            </w:r>
+            <w:proofErr w:type="spellEnd"/>
+            <w:r>
+              <w:t xml:space="preserve"> </w:t>
             </w:r>
           </w:p>
         </w:tc>
@@ -7988,8 +9042,13 @@
             <w:tcW w:w="3209" w:type="dxa"/>
           </w:tcPr>
           <w:p>
-            <w:r>
-              <w:t xml:space="preserve">ов </w:t>
+            <w:proofErr w:type="spellStart"/>
+            <w:r>
+              <w:t>ов</w:t>
+            </w:r>
+            <w:proofErr w:type="spellEnd"/>
+            <w:r>
+              <w:t xml:space="preserve"> </w:t>
             </w:r>
           </w:p>
         </w:tc>
@@ -8070,8 +9129,13 @@
             <w:tcW w:w="3209" w:type="dxa"/>
           </w:tcPr>
           <w:p>
-            <w:r>
-              <w:t xml:space="preserve">ни </w:t>
+            <w:proofErr w:type="spellStart"/>
+            <w:r>
+              <w:t>ни</w:t>
+            </w:r>
+            <w:proofErr w:type="spellEnd"/>
+            <w:r>
+              <w:t xml:space="preserve"> </w:t>
             </w:r>
           </w:p>
         </w:tc>
@@ -8193,8 +9257,13 @@
             <w:tcW w:w="3209" w:type="dxa"/>
           </w:tcPr>
           <w:p>
-            <w:r>
-              <w:t xml:space="preserve">ал </w:t>
+            <w:proofErr w:type="spellStart"/>
+            <w:r>
+              <w:t>ал</w:t>
+            </w:r>
+            <w:proofErr w:type="spellEnd"/>
+            <w:r>
+              <w:t xml:space="preserve"> </w:t>
             </w:r>
           </w:p>
         </w:tc>
@@ -8294,6 +9363,7 @@
                 <w:lang w:val="ru-RU"/>
               </w:rPr>
             </w:pPr>
+            <w:proofErr w:type="spellStart"/>
             <w:r>
               <w:rPr>
                 <w:rFonts w:ascii="Times New Roman" w:eastAsiaTheme="minorEastAsia" w:hAnsi="Times New Roman" w:cs="Times New Roman"/>
@@ -8303,22 +9373,24 @@
               </w:rPr>
               <w:t>Біграма</w:t>
             </w:r>
-          </w:p>
-        </w:tc>
-        <w:tc>
-          <w:tcPr>
-            <w:tcW w:w="3210" w:type="dxa"/>
-          </w:tcPr>
-          <w:p>
-            <w:pPr>
-              <w:jc w:val="center"/>
-              <w:rPr>
-                <w:rFonts w:ascii="Times New Roman" w:eastAsiaTheme="minorEastAsia" w:hAnsi="Times New Roman" w:cs="Times New Roman"/>
-                <w:sz w:val="24"/>
-                <w:szCs w:val="24"/>
-                <w:lang w:val="ru-RU"/>
-              </w:rPr>
-            </w:pPr>
+            <w:proofErr w:type="spellEnd"/>
+          </w:p>
+        </w:tc>
+        <w:tc>
+          <w:tcPr>
+            <w:tcW w:w="3210" w:type="dxa"/>
+          </w:tcPr>
+          <w:p>
+            <w:pPr>
+              <w:jc w:val="center"/>
+              <w:rPr>
+                <w:rFonts w:ascii="Times New Roman" w:eastAsiaTheme="minorEastAsia" w:hAnsi="Times New Roman" w:cs="Times New Roman"/>
+                <w:sz w:val="24"/>
+                <w:szCs w:val="24"/>
+                <w:lang w:val="ru-RU"/>
+              </w:rPr>
+            </w:pPr>
+            <w:proofErr w:type="spellStart"/>
             <w:r>
               <w:rPr>
                 <w:rFonts w:ascii="Times New Roman" w:eastAsiaTheme="minorEastAsia" w:hAnsi="Times New Roman" w:cs="Times New Roman"/>
@@ -8328,6 +9400,7 @@
               </w:rPr>
               <w:t>Кількість</w:t>
             </w:r>
+            <w:proofErr w:type="spellEnd"/>
           </w:p>
         </w:tc>
         <w:tc>
@@ -8732,8 +9805,13 @@
             <w:tcW w:w="3209" w:type="dxa"/>
           </w:tcPr>
           <w:p>
-            <w:r>
-              <w:t xml:space="preserve">ст </w:t>
+            <w:proofErr w:type="spellStart"/>
+            <w:r>
+              <w:t>ст</w:t>
+            </w:r>
+            <w:proofErr w:type="spellEnd"/>
+            <w:r>
+              <w:t xml:space="preserve"> </w:t>
             </w:r>
           </w:p>
         </w:tc>
@@ -9421,6 +10499,7 @@
                 <w:lang w:val="ru-RU"/>
               </w:rPr>
             </w:pPr>
+            <w:proofErr w:type="spellStart"/>
             <w:r>
               <w:rPr>
                 <w:rFonts w:ascii="Times New Roman" w:hAnsi="Times New Roman" w:cs="Times New Roman"/>
@@ -9430,6 +10509,7 @@
               </w:rPr>
               <w:t>Ентропія</w:t>
             </w:r>
+            <w:proofErr w:type="spellEnd"/>
           </w:p>
         </w:tc>
         <w:tc>
@@ -9445,6 +10525,7 @@
                 <w:lang w:val="ru-RU"/>
               </w:rPr>
             </w:pPr>
+            <w:proofErr w:type="spellStart"/>
             <w:r>
               <w:rPr>
                 <w:rFonts w:ascii="Times New Roman" w:hAnsi="Times New Roman" w:cs="Times New Roman"/>
@@ -9454,6 +10535,7 @@
               </w:rPr>
               <w:t>Надлишковість</w:t>
             </w:r>
+            <w:proofErr w:type="spellEnd"/>
           </w:p>
         </w:tc>
       </w:tr>
@@ -9497,13 +10579,23 @@
               </w:rPr>
               <w:t>проб</w:t>
             </w:r>
+            <w:proofErr w:type="spellStart"/>
             <w:r>
               <w:rPr>
                 <w:rFonts w:ascii="Times New Roman" w:hAnsi="Times New Roman" w:cs="Times New Roman"/>
                 <w:sz w:val="24"/>
                 <w:szCs w:val="24"/>
               </w:rPr>
-              <w:t>ілів немає</w:t>
+              <w:t>ілів</w:t>
+            </w:r>
+            <w:proofErr w:type="spellEnd"/>
+            <w:r>
+              <w:rPr>
+                <w:rFonts w:ascii="Times New Roman" w:hAnsi="Times New Roman" w:cs="Times New Roman"/>
+                <w:sz w:val="24"/>
+                <w:szCs w:val="24"/>
+              </w:rPr>
+              <w:t xml:space="preserve"> немає</w:t>
             </w:r>
           </w:p>
         </w:tc>
@@ -9706,7 +10798,7 @@
                 <w:rFonts w:ascii="Times New Roman" w:hAnsi="Times New Roman" w:cs="Times New Roman"/>
                 <w:sz w:val="24"/>
                 <w:szCs w:val="24"/>
-                <w:lang w:val="ru-RU"/>
+                <w:lang w:val="en-US"/>
               </w:rPr>
             </w:pPr>
             <w:r>
@@ -9716,7 +10808,7 @@
                 <w:szCs w:val="24"/>
                 <w:lang w:val="ru-RU"/>
               </w:rPr>
-              <w:t>3.839537</w:t>
+              <w:t>4.145545</w:t>
             </w:r>
           </w:p>
         </w:tc>
@@ -9730,7 +10822,7 @@
                 <w:rFonts w:ascii="Times New Roman" w:hAnsi="Times New Roman" w:cs="Times New Roman"/>
                 <w:sz w:val="24"/>
                 <w:szCs w:val="24"/>
-                <w:lang w:val="ru-RU"/>
+                <w:lang w:val="en-US"/>
               </w:rPr>
             </w:pPr>
             <w:r>
@@ -9740,7 +10832,16 @@
                 <w:szCs w:val="24"/>
                 <w:lang w:val="ru-RU"/>
               </w:rPr>
-              <w:t>0.23885</w:t>
+              <w:t>0.</w:t>
+            </w:r>
+            <w:r>
+              <w:rPr>
+                <w:rFonts w:ascii="Times New Roman" w:hAnsi="Times New Roman" w:cs="Times New Roman"/>
+                <w:sz w:val="24"/>
+                <w:szCs w:val="24"/>
+                <w:lang w:val="en-US"/>
+              </w:rPr>
+              <w:t>17812</w:t>
             </w:r>
           </w:p>
         </w:tc>
@@ -9824,7 +10925,7 @@
                 <w:szCs w:val="24"/>
                 <w:lang w:val="ru-RU"/>
               </w:rPr>
-              <w:t>3.839695</w:t>
+              <w:t>4.145624</w:t>
             </w:r>
           </w:p>
         </w:tc>
@@ -9848,7 +10949,7 @@
                 <w:szCs w:val="24"/>
                 <w:lang w:val="ru-RU"/>
               </w:rPr>
-              <w:t>0.23</w:t>
+              <w:t>0.</w:t>
             </w:r>
             <w:r>
               <w:rPr>
@@ -9857,7 +10958,7 @@
                 <w:szCs w:val="24"/>
                 <w:lang w:val="en-US"/>
               </w:rPr>
-              <w:t>881</w:t>
+              <w:t>17810</w:t>
             </w:r>
           </w:p>
         </w:tc>
@@ -9924,7 +11025,7 @@
                 <w:szCs w:val="24"/>
                 <w:lang w:val="ru-RU"/>
               </w:rPr>
-              <w:t>3.599388</w:t>
+              <w:t>3.993393</w:t>
             </w:r>
           </w:p>
         </w:tc>
@@ -9938,7 +11039,7 @@
                 <w:rFonts w:ascii="Times New Roman" w:hAnsi="Times New Roman" w:cs="Times New Roman"/>
                 <w:sz w:val="24"/>
                 <w:szCs w:val="24"/>
-                <w:lang w:val="ru-RU"/>
+                <w:lang w:val="en-US"/>
               </w:rPr>
             </w:pPr>
             <w:r>
@@ -9948,7 +11049,16 @@
                 <w:szCs w:val="24"/>
                 <w:lang w:val="ru-RU"/>
               </w:rPr>
-              <w:t>0.29224</w:t>
+              <w:t>0.</w:t>
+            </w:r>
+            <w:r>
+              <w:rPr>
+                <w:rFonts w:ascii="Times New Roman" w:hAnsi="Times New Roman" w:cs="Times New Roman"/>
+                <w:sz w:val="24"/>
+                <w:szCs w:val="24"/>
+                <w:lang w:val="en-US"/>
+              </w:rPr>
+              <w:t>21499</w:t>
             </w:r>
           </w:p>
         </w:tc>
@@ -10032,7 +11142,7 @@
                 <w:szCs w:val="24"/>
                 <w:lang w:val="ru-RU"/>
               </w:rPr>
-              <w:t>3.597969</w:t>
+              <w:t>3.992684</w:t>
             </w:r>
           </w:p>
         </w:tc>
@@ -10046,7 +11156,7 @@
                 <w:rFonts w:ascii="Times New Roman" w:hAnsi="Times New Roman" w:cs="Times New Roman"/>
                 <w:sz w:val="24"/>
                 <w:szCs w:val="24"/>
-                <w:lang w:val="ru-RU"/>
+                <w:lang w:val="en-US"/>
               </w:rPr>
             </w:pPr>
             <w:r>
@@ -10056,7 +11166,266 @@
                 <w:szCs w:val="24"/>
                 <w:lang w:val="ru-RU"/>
               </w:rPr>
-              <w:t>0.29277</w:t>
+              <w:t>0.2</w:t>
+            </w:r>
+            <w:r>
+              <w:rPr>
+                <w:rFonts w:ascii="Times New Roman" w:hAnsi="Times New Roman" w:cs="Times New Roman"/>
+                <w:sz w:val="24"/>
+                <w:szCs w:val="24"/>
+                <w:lang w:val="en-US"/>
+              </w:rPr>
+              <w:t>1513</w:t>
+            </w:r>
+          </w:p>
+        </w:tc>
+      </w:tr>
+    </w:tbl>
+    <w:p>
+      <w:pPr>
+        <w:spacing w:line="240" w:lineRule="auto"/>
+        <w:rPr>
+          <w:rFonts w:ascii="Times New Roman" w:hAnsi="Times New Roman" w:cs="Times New Roman"/>
+          <w:sz w:val="24"/>
+          <w:szCs w:val="24"/>
+          <w:lang w:val="ru-RU"/>
+        </w:rPr>
+      </w:pPr>
+    </w:p>
+    <w:tbl>
+      <w:tblPr>
+        <w:tblStyle w:val="a4"/>
+        <w:tblW w:w="0" w:type="auto"/>
+        <w:tblLook w:val="04A0" w:firstRow="1" w:lastRow="0" w:firstColumn="1" w:lastColumn="0" w:noHBand="0" w:noVBand="1"/>
+      </w:tblPr>
+      <w:tblGrid>
+        <w:gridCol w:w="2972"/>
+        <w:gridCol w:w="1985"/>
+      </w:tblGrid>
+      <w:tr>
+        <w:tc>
+          <w:tcPr>
+            <w:tcW w:w="2972" w:type="dxa"/>
+          </w:tcPr>
+          <w:p>
+            <w:pPr>
+              <w:rPr>
+                <w:rFonts w:ascii="Times New Roman" w:hAnsi="Times New Roman" w:cs="Times New Roman"/>
+                <w:sz w:val="24"/>
+                <w:szCs w:val="24"/>
+                <w:lang w:val="en-US"/>
+              </w:rPr>
+            </w:pPr>
+            <w:r>
+              <w:rPr>
+                <w:rFonts w:ascii="Times New Roman" w:hAnsi="Times New Roman" w:cs="Times New Roman"/>
+                <w:sz w:val="24"/>
+                <w:szCs w:val="24"/>
+              </w:rPr>
+              <w:t>Модель відкритого тексту</w:t>
+            </w:r>
+          </w:p>
+        </w:tc>
+        <w:tc>
+          <w:tcPr>
+            <w:tcW w:w="1985" w:type="dxa"/>
+          </w:tcPr>
+          <w:p>
+            <w:pPr>
+              <w:rPr>
+                <w:rFonts w:ascii="Times New Roman" w:hAnsi="Times New Roman" w:cs="Times New Roman"/>
+                <w:sz w:val="24"/>
+                <w:szCs w:val="24"/>
+                <w:lang w:val="ru-RU"/>
+              </w:rPr>
+            </w:pPr>
+            <w:proofErr w:type="spellStart"/>
+            <w:r>
+              <w:rPr>
+                <w:rFonts w:ascii="Times New Roman" w:hAnsi="Times New Roman" w:cs="Times New Roman"/>
+                <w:sz w:val="24"/>
+                <w:szCs w:val="24"/>
+                <w:lang w:val="ru-RU"/>
+              </w:rPr>
+              <w:t>Надлишковість</w:t>
+            </w:r>
+            <w:proofErr w:type="spellEnd"/>
+          </w:p>
+        </w:tc>
+      </w:tr>
+      <w:tr>
+        <w:tc>
+          <w:tcPr>
+            <w:tcW w:w="2972" w:type="dxa"/>
+          </w:tcPr>
+          <w:p>
+            <w:pPr>
+              <w:rPr>
+                <w:rFonts w:ascii="Times New Roman" w:hAnsi="Times New Roman" w:cs="Times New Roman"/>
+                <w:sz w:val="24"/>
+                <w:szCs w:val="24"/>
+                <w:lang w:val="en-US"/>
+              </w:rPr>
+            </w:pPr>
+            <w:r>
+              <w:rPr>
+                <w:rFonts w:ascii="Times New Roman" w:hAnsi="Times New Roman" w:cs="Times New Roman"/>
+                <w:sz w:val="24"/>
+                <w:szCs w:val="24"/>
+                <w:lang w:val="en-US"/>
+              </w:rPr>
+              <w:t>H(10)</w:t>
+            </w:r>
+          </w:p>
+        </w:tc>
+        <w:tc>
+          <w:tcPr>
+            <w:tcW w:w="1985" w:type="dxa"/>
+          </w:tcPr>
+          <w:p>
+            <w:pPr>
+              <w:rPr>
+                <w:rFonts w:ascii="Times New Roman" w:hAnsi="Times New Roman" w:cs="Times New Roman"/>
+                <w:sz w:val="24"/>
+                <w:szCs w:val="24"/>
+                <w:lang w:val="en-US"/>
+              </w:rPr>
+            </w:pPr>
+            <w:r>
+              <w:rPr>
+                <w:rFonts w:ascii="Times New Roman" w:hAnsi="Times New Roman" w:cs="Times New Roman"/>
+                <w:sz w:val="24"/>
+                <w:szCs w:val="24"/>
+                <w:lang w:val="ru-RU"/>
+              </w:rPr>
+              <w:t>0.</w:t>
+            </w:r>
+            <w:r>
+              <w:rPr>
+                <w:rFonts w:ascii="Times New Roman" w:hAnsi="Times New Roman" w:cs="Times New Roman"/>
+                <w:sz w:val="24"/>
+                <w:szCs w:val="24"/>
+                <w:lang w:val="en-US"/>
+              </w:rPr>
+              <w:t>56785</w:t>
+            </w:r>
+            <w:r>
+              <w:rPr>
+                <w:rFonts w:ascii="Times New Roman" w:hAnsi="Times New Roman" w:cs="Times New Roman"/>
+                <w:sz w:val="24"/>
+                <w:szCs w:val="24"/>
+                <w:lang w:val="ru-RU"/>
+              </w:rPr>
+              <w:t xml:space="preserve"> </w:t>
+            </w:r>
+            <w:r>
+              <w:rPr>
+                <w:rFonts w:ascii="Times New Roman" w:hAnsi="Times New Roman" w:cs="Times New Roman"/>
+                <w:sz w:val="24"/>
+                <w:szCs w:val="24"/>
+                <w:lang w:val="en-US"/>
+              </w:rPr>
+              <w:t>&lt; 0.699</w:t>
+            </w:r>
+          </w:p>
+        </w:tc>
+      </w:tr>
+      <w:tr>
+        <w:tc>
+          <w:tcPr>
+            <w:tcW w:w="2972" w:type="dxa"/>
+          </w:tcPr>
+          <w:p>
+            <w:pPr>
+              <w:rPr>
+                <w:rFonts w:ascii="Times New Roman" w:hAnsi="Times New Roman" w:cs="Times New Roman"/>
+                <w:sz w:val="24"/>
+                <w:szCs w:val="24"/>
+                <w:lang w:val="en-US"/>
+              </w:rPr>
+            </w:pPr>
+            <w:r>
+              <w:rPr>
+                <w:rFonts w:ascii="Times New Roman" w:hAnsi="Times New Roman" w:cs="Times New Roman"/>
+                <w:sz w:val="24"/>
+                <w:szCs w:val="24"/>
+                <w:lang w:val="en-US"/>
+              </w:rPr>
+              <w:t>H(20)</w:t>
+            </w:r>
+          </w:p>
+        </w:tc>
+        <w:tc>
+          <w:tcPr>
+            <w:tcW w:w="1985" w:type="dxa"/>
+          </w:tcPr>
+          <w:p>
+            <w:pPr>
+              <w:rPr>
+                <w:rFonts w:ascii="Times New Roman" w:hAnsi="Times New Roman" w:cs="Times New Roman"/>
+                <w:sz w:val="24"/>
+                <w:szCs w:val="24"/>
+                <w:lang w:val="en-US"/>
+              </w:rPr>
+            </w:pPr>
+            <w:r>
+              <w:rPr>
+                <w:rFonts w:ascii="Times New Roman" w:hAnsi="Times New Roman" w:cs="Times New Roman"/>
+                <w:sz w:val="24"/>
+                <w:szCs w:val="24"/>
+                <w:lang w:val="en-US"/>
+              </w:rPr>
+              <w:t>0.58999 &lt;  0.7211</w:t>
+            </w:r>
+          </w:p>
+        </w:tc>
+      </w:tr>
+      <w:tr>
+        <w:tc>
+          <w:tcPr>
+            <w:tcW w:w="2972" w:type="dxa"/>
+          </w:tcPr>
+          <w:p>
+            <w:pPr>
+              <w:rPr>
+                <w:rFonts w:ascii="Times New Roman" w:hAnsi="Times New Roman" w:cs="Times New Roman"/>
+                <w:sz w:val="24"/>
+                <w:szCs w:val="24"/>
+                <w:lang w:val="en-US"/>
+              </w:rPr>
+            </w:pPr>
+            <w:r>
+              <w:rPr>
+                <w:rFonts w:ascii="Times New Roman" w:hAnsi="Times New Roman" w:cs="Times New Roman"/>
+                <w:sz w:val="24"/>
+                <w:szCs w:val="24"/>
+                <w:lang w:val="en-US"/>
+              </w:rPr>
+              <w:t>H(30)</w:t>
+            </w:r>
+          </w:p>
+        </w:tc>
+        <w:tc>
+          <w:tcPr>
+            <w:tcW w:w="1985" w:type="dxa"/>
+          </w:tcPr>
+          <w:p>
+            <w:pPr>
+              <w:rPr>
+                <w:rFonts w:ascii="Times New Roman" w:hAnsi="Times New Roman" w:cs="Times New Roman"/>
+                <w:sz w:val="24"/>
+                <w:szCs w:val="24"/>
+                <w:lang w:val="en-US"/>
+              </w:rPr>
+            </w:pPr>
+            <w:r>
+              <w:rPr>
+                <w:rFonts w:ascii="Times New Roman" w:hAnsi="Times New Roman" w:cs="Times New Roman"/>
+                <w:sz w:val="24"/>
+                <w:szCs w:val="24"/>
+                <w:lang w:val="en-US"/>
+              </w:rPr>
+              <w:t>0.65212 &lt; 0.7864</w:t>
             </w:r>
           </w:p>
         </w:tc>
@@ -10104,6 +11473,7 @@
                 <w:szCs w:val="24"/>
                 <w:lang w:val="en-US"/>
               </w:rPr>
+              <w:lastRenderedPageBreak/>
               <w:t>H(10)</w:t>
             </w:r>
           </w:p>
@@ -10186,7 +11556,6 @@
                 <w:szCs w:val="24"/>
                 <w:lang w:val="en-US"/>
               </w:rPr>
-              <w:lastRenderedPageBreak/>
               <w:t>H(20)</w:t>
             </w:r>
           </w:p>
@@ -10269,6 +11638,7 @@
                 <w:szCs w:val="24"/>
                 <w:lang w:val="en-US"/>
               </w:rPr>
+              <w:lastRenderedPageBreak/>
               <w:t>H(30)</w:t>
             </w:r>
           </w:p>
@@ -10367,15 +11737,128 @@
           <w:szCs w:val="24"/>
           <w:lang w:val="ru-RU"/>
         </w:rPr>
-        <w:t>: Під час виконання лабора</w:t>
-      </w:r>
-      <w:r>
-        <w:rPr>
-          <w:rFonts w:ascii="Times New Roman" w:hAnsi="Times New Roman" w:cs="Times New Roman"/>
-          <w:sz w:val="24"/>
-          <w:szCs w:val="24"/>
-        </w:rPr>
-        <w:t xml:space="preserve">торної роботи ми навчилися екпериментально визначати частоти літер і біграм у тексті і на основі цих значень обчислювати ентропію і надлишковіть у різних моделях відкритого тексту. Також, за допомогою спеціальної програми приблизно обчислили значення </w:t>
+        <w:t xml:space="preserve">: </w:t>
+      </w:r>
+      <w:proofErr w:type="spellStart"/>
+      <w:r>
+        <w:rPr>
+          <w:rFonts w:ascii="Times New Roman" w:hAnsi="Times New Roman" w:cs="Times New Roman"/>
+          <w:sz w:val="24"/>
+          <w:szCs w:val="24"/>
+          <w:lang w:val="ru-RU"/>
+        </w:rPr>
+        <w:t>Під</w:t>
+      </w:r>
+      <w:proofErr w:type="spellEnd"/>
+      <w:r>
+        <w:rPr>
+          <w:rFonts w:ascii="Times New Roman" w:hAnsi="Times New Roman" w:cs="Times New Roman"/>
+          <w:sz w:val="24"/>
+          <w:szCs w:val="24"/>
+          <w:lang w:val="ru-RU"/>
+        </w:rPr>
+        <w:t xml:space="preserve"> час </w:t>
+      </w:r>
+      <w:proofErr w:type="spellStart"/>
+      <w:r>
+        <w:rPr>
+          <w:rFonts w:ascii="Times New Roman" w:hAnsi="Times New Roman" w:cs="Times New Roman"/>
+          <w:sz w:val="24"/>
+          <w:szCs w:val="24"/>
+          <w:lang w:val="ru-RU"/>
+        </w:rPr>
+        <w:t>виконання</w:t>
+      </w:r>
+      <w:proofErr w:type="spellEnd"/>
+      <w:r>
+        <w:rPr>
+          <w:rFonts w:ascii="Times New Roman" w:hAnsi="Times New Roman" w:cs="Times New Roman"/>
+          <w:sz w:val="24"/>
+          <w:szCs w:val="24"/>
+          <w:lang w:val="ru-RU"/>
+        </w:rPr>
+        <w:t xml:space="preserve"> </w:t>
+      </w:r>
+      <w:proofErr w:type="spellStart"/>
+      <w:r>
+        <w:rPr>
+          <w:rFonts w:ascii="Times New Roman" w:hAnsi="Times New Roman" w:cs="Times New Roman"/>
+          <w:sz w:val="24"/>
+          <w:szCs w:val="24"/>
+          <w:lang w:val="ru-RU"/>
+        </w:rPr>
+        <w:t>лабора</w:t>
+      </w:r>
+      <w:r>
+        <w:rPr>
+          <w:rFonts w:ascii="Times New Roman" w:hAnsi="Times New Roman" w:cs="Times New Roman"/>
+          <w:sz w:val="24"/>
+          <w:szCs w:val="24"/>
+        </w:rPr>
+        <w:t>торної</w:t>
+      </w:r>
+      <w:proofErr w:type="spellEnd"/>
+      <w:r>
+        <w:rPr>
+          <w:rFonts w:ascii="Times New Roman" w:hAnsi="Times New Roman" w:cs="Times New Roman"/>
+          <w:sz w:val="24"/>
+          <w:szCs w:val="24"/>
+        </w:rPr>
+        <w:t xml:space="preserve"> роботи ми навчилися </w:t>
+      </w:r>
+      <w:proofErr w:type="spellStart"/>
+      <w:r>
+        <w:rPr>
+          <w:rFonts w:ascii="Times New Roman" w:hAnsi="Times New Roman" w:cs="Times New Roman"/>
+          <w:sz w:val="24"/>
+          <w:szCs w:val="24"/>
+        </w:rPr>
+        <w:t>екпериментально</w:t>
+      </w:r>
+      <w:proofErr w:type="spellEnd"/>
+      <w:r>
+        <w:rPr>
+          <w:rFonts w:ascii="Times New Roman" w:hAnsi="Times New Roman" w:cs="Times New Roman"/>
+          <w:sz w:val="24"/>
+          <w:szCs w:val="24"/>
+        </w:rPr>
+        <w:t xml:space="preserve"> визначати частоти літер і </w:t>
+      </w:r>
+      <w:proofErr w:type="spellStart"/>
+      <w:r>
+        <w:rPr>
+          <w:rFonts w:ascii="Times New Roman" w:hAnsi="Times New Roman" w:cs="Times New Roman"/>
+          <w:sz w:val="24"/>
+          <w:szCs w:val="24"/>
+        </w:rPr>
+        <w:t>біграм</w:t>
+      </w:r>
+      <w:proofErr w:type="spellEnd"/>
+      <w:r>
+        <w:rPr>
+          <w:rFonts w:ascii="Times New Roman" w:hAnsi="Times New Roman" w:cs="Times New Roman"/>
+          <w:sz w:val="24"/>
+          <w:szCs w:val="24"/>
+        </w:rPr>
+        <w:t xml:space="preserve"> у тексті і на основі цих значень обчислювати ентропію і </w:t>
+      </w:r>
+      <w:proofErr w:type="spellStart"/>
+      <w:r>
+        <w:rPr>
+          <w:rFonts w:ascii="Times New Roman" w:hAnsi="Times New Roman" w:cs="Times New Roman"/>
+          <w:sz w:val="24"/>
+          <w:szCs w:val="24"/>
+        </w:rPr>
+        <w:t>надлишковіть</w:t>
+      </w:r>
+      <w:proofErr w:type="spellEnd"/>
+      <w:r>
+        <w:rPr>
+          <w:rFonts w:ascii="Times New Roman" w:hAnsi="Times New Roman" w:cs="Times New Roman"/>
+          <w:sz w:val="24"/>
+          <w:szCs w:val="24"/>
+        </w:rPr>
+        <w:t xml:space="preserve"> у різних моделях відкритого тексту. Також, за допомогою спеціальної програми приблизно обчислили значення </w:t>
       </w:r>
       <w:r>
         <w:rPr>

</xml_diff>